<commit_message>
added moderation 2 examples
</commit_message>
<xml_diff>
--- a/examples/moderation2.docx
+++ b/examples/moderation2.docx
@@ -142,97 +142,46 @@
         <w:t>Power:</w:t>
       </w:r>
     </w:p>
+    <w:p>
+      <w:r>
+        <w:t>Figure out the number of predictors:</w:t>
+      </w:r>
+    </w:p>
+    <w:p>
+      <w:r>
+        <w:t>X, M1, M2, CV</w:t>
+      </w:r>
+    </w:p>
+    <w:p>
+      <w:r>
+        <w:t>X*M1</w:t>
+      </w:r>
+    </w:p>
+    <w:p>
+      <w:r>
+        <w:t>X*M2</w:t>
+      </w:r>
+    </w:p>
     <w:p/>
     <w:p>
       <w:r>
-        <w:t>Data Screening:</w:t>
+        <w:t xml:space="preserve">K = 6 </w:t>
       </w:r>
     </w:p>
     <w:p/>
     <w:p>
-      <w:pPr>
-        <w:pStyle w:val="ListParagraph"/>
-        <w:numPr>
-          <w:ilvl w:val="0"/>
-          <w:numId w:val="2"/>
-        </w:numPr>
-      </w:pPr>
-      <w:r>
-        <w:t>Accurate Data</w:t>
-      </w:r>
-    </w:p>
-    <w:p>
-      <w:pPr>
-        <w:pStyle w:val="ListParagraph"/>
-        <w:numPr>
-          <w:ilvl w:val="0"/>
-          <w:numId w:val="2"/>
-        </w:numPr>
-      </w:pPr>
-      <w:r>
-        <w:t>Missing Data</w:t>
-      </w:r>
-    </w:p>
-    <w:p>
-      <w:pPr>
-        <w:pStyle w:val="ListParagraph"/>
-        <w:numPr>
-          <w:ilvl w:val="0"/>
-          <w:numId w:val="2"/>
-        </w:numPr>
-      </w:pPr>
-      <w:r>
-        <w:t>Outliers</w:t>
-      </w:r>
-    </w:p>
-    <w:p>
-      <w:pPr>
-        <w:pStyle w:val="ListParagraph"/>
-        <w:numPr>
-          <w:ilvl w:val="1"/>
-          <w:numId w:val="2"/>
-        </w:numPr>
-      </w:pPr>
-      <w:r>
-        <w:t>Mahalanobis</w:t>
-      </w:r>
-    </w:p>
-    <w:p>
-      <w:pPr>
-        <w:pStyle w:val="ListParagraph"/>
-        <w:numPr>
-          <w:ilvl w:val="2"/>
-          <w:numId w:val="2"/>
-        </w:numPr>
-      </w:pPr>
-      <w:r>
-        <w:t xml:space="preserve">DF = </w:t>
-      </w:r>
-    </w:p>
-    <w:p>
-      <w:pPr>
-        <w:pStyle w:val="ListParagraph"/>
-        <w:numPr>
-          <w:ilvl w:val="2"/>
-          <w:numId w:val="2"/>
-        </w:numPr>
-      </w:pPr>
-      <w:r>
-        <w:t xml:space="preserve">Cut off equals = </w:t>
+      <w:r>
+        <w:t>Overall R2</w:t>
       </w:r>
     </w:p>
     <w:p/>
     <w:p>
       <w:r>
-        <w:rPr>
-          <w:noProof/>
-        </w:rPr>
-        <w:lastRenderedPageBreak/>
         <w:drawing>
-          <wp:inline distT="0" distB="0" distL="0" distR="0" wp14:anchorId="585BC70F" wp14:editId="53F064D0">
-            <wp:extent cx="4572000" cy="2717800"/>
+          <wp:inline distT="0" distB="0" distL="0" distR="0" wp14:anchorId="7D1B012F" wp14:editId="6FCD2724">
+            <wp:extent cx="5943600" cy="2045970"/>
             <wp:effectExtent l="0" t="0" r="0" b="0"/>
-            <wp:docPr id="2" name="Picture 2"/>
+            <wp:docPr id="4" name="Picture 4"/>
             <wp:cNvGraphicFramePr>
               <a:graphicFrameLocks xmlns:a="http://schemas.openxmlformats.org/drawingml/2006/main" noChangeAspect="1"/>
             </wp:cNvGraphicFramePr>
@@ -252,6 +201,222 @@
                   <pic:spPr>
                     <a:xfrm>
                       <a:off x="0" y="0"/>
+                      <a:ext cx="5943600" cy="2045970"/>
+                    </a:xfrm>
+                    <a:prstGeom prst="rect">
+                      <a:avLst/>
+                    </a:prstGeom>
+                  </pic:spPr>
+                </pic:pic>
+              </a:graphicData>
+            </a:graphic>
+          </wp:inline>
+        </w:drawing>
+      </w:r>
+    </w:p>
+    <w:p/>
+    <w:p>
+      <w:r>
+        <w:t>R2 increase</w:t>
+      </w:r>
+    </w:p>
+    <w:p/>
+    <w:p>
+      <w:r>
+        <w:drawing>
+          <wp:inline distT="0" distB="0" distL="0" distR="0" wp14:anchorId="487C4768" wp14:editId="34B26A88">
+            <wp:extent cx="5943600" cy="2536190"/>
+            <wp:effectExtent l="0" t="0" r="0" b="3810"/>
+            <wp:docPr id="3" name="Picture 3"/>
+            <wp:cNvGraphicFramePr>
+              <a:graphicFrameLocks xmlns:a="http://schemas.openxmlformats.org/drawingml/2006/main" noChangeAspect="1"/>
+            </wp:cNvGraphicFramePr>
+            <a:graphic xmlns:a="http://schemas.openxmlformats.org/drawingml/2006/main">
+              <a:graphicData uri="http://schemas.openxmlformats.org/drawingml/2006/picture">
+                <pic:pic xmlns:pic="http://schemas.openxmlformats.org/drawingml/2006/picture">
+                  <pic:nvPicPr>
+                    <pic:cNvPr id="1" name=""/>
+                    <pic:cNvPicPr/>
+                  </pic:nvPicPr>
+                  <pic:blipFill>
+                    <a:blip r:embed="rId7"/>
+                    <a:stretch>
+                      <a:fillRect/>
+                    </a:stretch>
+                  </pic:blipFill>
+                  <pic:spPr>
+                    <a:xfrm>
+                      <a:off x="0" y="0"/>
+                      <a:ext cx="5943600" cy="2536190"/>
+                    </a:xfrm>
+                    <a:prstGeom prst="rect">
+                      <a:avLst/>
+                    </a:prstGeom>
+                  </pic:spPr>
+                </pic:pic>
+              </a:graphicData>
+            </a:graphic>
+          </wp:inline>
+        </w:drawing>
+      </w:r>
+    </w:p>
+    <w:p/>
+    <w:p>
+      <w:r>
+        <w:t>Data Screening:</w:t>
+      </w:r>
+    </w:p>
+    <w:p/>
+    <w:p>
+      <w:pPr>
+        <w:pStyle w:val="ListParagraph"/>
+        <w:numPr>
+          <w:ilvl w:val="0"/>
+          <w:numId w:val="2"/>
+        </w:numPr>
+      </w:pPr>
+      <w:r>
+        <w:t>Accurate Data</w:t>
+      </w:r>
+    </w:p>
+    <w:p>
+      <w:pPr>
+        <w:pStyle w:val="ListParagraph"/>
+        <w:numPr>
+          <w:ilvl w:val="0"/>
+          <w:numId w:val="2"/>
+        </w:numPr>
+      </w:pPr>
+      <w:r>
+        <w:t>Missing Data</w:t>
+      </w:r>
+    </w:p>
+    <w:p/>
+    <w:p>
+      <w:r>
+        <w:drawing>
+          <wp:inline distT="0" distB="0" distL="0" distR="0" wp14:anchorId="74A60B1C" wp14:editId="460EC678">
+            <wp:extent cx="5943600" cy="2583180"/>
+            <wp:effectExtent l="0" t="0" r="0" b="0"/>
+            <wp:docPr id="5" name="Picture 5"/>
+            <wp:cNvGraphicFramePr>
+              <a:graphicFrameLocks xmlns:a="http://schemas.openxmlformats.org/drawingml/2006/main" noChangeAspect="1"/>
+            </wp:cNvGraphicFramePr>
+            <a:graphic xmlns:a="http://schemas.openxmlformats.org/drawingml/2006/main">
+              <a:graphicData uri="http://schemas.openxmlformats.org/drawingml/2006/picture">
+                <pic:pic xmlns:pic="http://schemas.openxmlformats.org/drawingml/2006/picture">
+                  <pic:nvPicPr>
+                    <pic:cNvPr id="1" name=""/>
+                    <pic:cNvPicPr/>
+                  </pic:nvPicPr>
+                  <pic:blipFill>
+                    <a:blip r:embed="rId8"/>
+                    <a:stretch>
+                      <a:fillRect/>
+                    </a:stretch>
+                  </pic:blipFill>
+                  <pic:spPr>
+                    <a:xfrm>
+                      <a:off x="0" y="0"/>
+                      <a:ext cx="5943600" cy="2583180"/>
+                    </a:xfrm>
+                    <a:prstGeom prst="rect">
+                      <a:avLst/>
+                    </a:prstGeom>
+                  </pic:spPr>
+                </pic:pic>
+              </a:graphicData>
+            </a:graphic>
+          </wp:inline>
+        </w:drawing>
+      </w:r>
+    </w:p>
+    <w:p/>
+    <w:p>
+      <w:pPr>
+        <w:pStyle w:val="ListParagraph"/>
+        <w:numPr>
+          <w:ilvl w:val="0"/>
+          <w:numId w:val="2"/>
+        </w:numPr>
+      </w:pPr>
+      <w:r>
+        <w:t>Outliers</w:t>
+      </w:r>
+    </w:p>
+    <w:p>
+      <w:pPr>
+        <w:pStyle w:val="ListParagraph"/>
+        <w:numPr>
+          <w:ilvl w:val="1"/>
+          <w:numId w:val="2"/>
+        </w:numPr>
+      </w:pPr>
+      <w:r>
+        <w:t>Mahalanobis</w:t>
+      </w:r>
+    </w:p>
+    <w:p>
+      <w:pPr>
+        <w:pStyle w:val="ListParagraph"/>
+        <w:numPr>
+          <w:ilvl w:val="2"/>
+          <w:numId w:val="2"/>
+        </w:numPr>
+      </w:pPr>
+      <w:r>
+        <w:t xml:space="preserve">DF = </w:t>
+      </w:r>
+      <w:r>
+        <w:t>4</w:t>
+      </w:r>
+    </w:p>
+    <w:p>
+      <w:pPr>
+        <w:pStyle w:val="ListParagraph"/>
+        <w:numPr>
+          <w:ilvl w:val="2"/>
+          <w:numId w:val="2"/>
+        </w:numPr>
+      </w:pPr>
+      <w:r>
+        <w:t xml:space="preserve">Cut off equals = </w:t>
+      </w:r>
+      <w:r>
+        <w:t>18.47</w:t>
+      </w:r>
+    </w:p>
+    <w:p/>
+    <w:p>
+      <w:r>
+        <w:rPr>
+          <w:noProof/>
+        </w:rPr>
+        <w:lastRenderedPageBreak/>
+        <w:drawing>
+          <wp:inline distT="0" distB="0" distL="0" distR="0" wp14:anchorId="585BC70F" wp14:editId="53F064D0">
+            <wp:extent cx="4572000" cy="2717800"/>
+            <wp:effectExtent l="0" t="0" r="0" b="0"/>
+            <wp:docPr id="2" name="Picture 2"/>
+            <wp:cNvGraphicFramePr>
+              <a:graphicFrameLocks xmlns:a="http://schemas.openxmlformats.org/drawingml/2006/main" noChangeAspect="1"/>
+            </wp:cNvGraphicFramePr>
+            <a:graphic xmlns:a="http://schemas.openxmlformats.org/drawingml/2006/main">
+              <a:graphicData uri="http://schemas.openxmlformats.org/drawingml/2006/picture">
+                <pic:pic xmlns:pic="http://schemas.openxmlformats.org/drawingml/2006/picture">
+                  <pic:nvPicPr>
+                    <pic:cNvPr id="1" name=""/>
+                    <pic:cNvPicPr/>
+                  </pic:nvPicPr>
+                  <pic:blipFill>
+                    <a:blip r:embed="rId9"/>
+                    <a:stretch>
+                      <a:fillRect/>
+                    </a:stretch>
+                  </pic:blipFill>
+                  <pic:spPr>
+                    <a:xfrm>
+                      <a:off x="0" y="0"/>
                       <a:ext cx="4572000" cy="2717800"/>
                     </a:xfrm>
                     <a:prstGeom prst="rect">
@@ -265,10 +430,7 @@
         </w:drawing>
       </w:r>
     </w:p>
-    <w:p>
-      <w:bookmarkStart w:id="0" w:name="_GoBack"/>
-      <w:bookmarkEnd w:id="0"/>
-    </w:p>
+    <w:p/>
     <w:p>
       <w:pPr>
         <w:pStyle w:val="ListParagraph"/>
@@ -297,6 +459,18 @@
       <w:pPr>
         <w:pStyle w:val="ListParagraph"/>
         <w:numPr>
+          <w:ilvl w:val="2"/>
+          <w:numId w:val="2"/>
+        </w:numPr>
+      </w:pPr>
+      <w:r>
+        <w:t>4/(3742 – 4 – 1) = .0011</w:t>
+      </w:r>
+    </w:p>
+    <w:p>
+      <w:pPr>
+        <w:pStyle w:val="ListParagraph"/>
+        <w:numPr>
           <w:ilvl w:val="1"/>
           <w:numId w:val="2"/>
         </w:numPr>
@@ -321,6 +495,18 @@
       <w:pPr>
         <w:pStyle w:val="ListParagraph"/>
         <w:numPr>
+          <w:ilvl w:val="2"/>
+          <w:numId w:val="2"/>
+        </w:numPr>
+      </w:pPr>
+      <w:r>
+        <w:t>(2*4+2)/3742 = .0027</w:t>
+      </w:r>
+    </w:p>
+    <w:p>
+      <w:pPr>
+        <w:pStyle w:val="ListParagraph"/>
+        <w:numPr>
           <w:ilvl w:val="0"/>
           <w:numId w:val="2"/>
         </w:numPr>
@@ -328,7 +514,11 @@
       <w:r>
         <w:t>Assumptions:</w:t>
       </w:r>
-    </w:p>
+      <w:r>
+        <w:t xml:space="preserve"> HEY I GOT SO EXCITED I FORGOT TO TELL YOU ABOUT THIS PART!</w:t>
+      </w:r>
+    </w:p>
+    <w:p/>
     <w:p>
       <w:pPr>
         <w:pStyle w:val="ListParagraph"/>
@@ -340,6 +530,70 @@
       <w:r>
         <w:t>Additivity</w:t>
       </w:r>
+      <w:r>
+        <w:t xml:space="preserve"> (analyze &gt; correlate &gt; bivariate &gt; move over the variables)</w:t>
+      </w:r>
+    </w:p>
+    <w:p/>
+    <w:p>
+      <w:pPr>
+        <w:rPr>
+          <w:b/>
+        </w:rPr>
+      </w:pPr>
+      <w:r>
+        <w:rPr>
+          <w:b/>
+        </w:rPr>
+        <w:lastRenderedPageBreak/>
+        <w:drawing>
+          <wp:inline distT="0" distB="0" distL="0" distR="0" wp14:anchorId="2098468A" wp14:editId="55CEB852">
+            <wp:extent cx="5943600" cy="4217670"/>
+            <wp:effectExtent l="0" t="0" r="0" b="0"/>
+            <wp:docPr id="6" name="Picture 6"/>
+            <wp:cNvGraphicFramePr>
+              <a:graphicFrameLocks xmlns:a="http://schemas.openxmlformats.org/drawingml/2006/main" noChangeAspect="1"/>
+            </wp:cNvGraphicFramePr>
+            <a:graphic xmlns:a="http://schemas.openxmlformats.org/drawingml/2006/main">
+              <a:graphicData uri="http://schemas.openxmlformats.org/drawingml/2006/picture">
+                <pic:pic xmlns:pic="http://schemas.openxmlformats.org/drawingml/2006/picture">
+                  <pic:nvPicPr>
+                    <pic:cNvPr id="1" name=""/>
+                    <pic:cNvPicPr/>
+                  </pic:nvPicPr>
+                  <pic:blipFill>
+                    <a:blip r:embed="rId10"/>
+                    <a:stretch>
+                      <a:fillRect/>
+                    </a:stretch>
+                  </pic:blipFill>
+                  <pic:spPr>
+                    <a:xfrm>
+                      <a:off x="0" y="0"/>
+                      <a:ext cx="5943600" cy="4217670"/>
+                    </a:xfrm>
+                    <a:prstGeom prst="rect">
+                      <a:avLst/>
+                    </a:prstGeom>
+                  </pic:spPr>
+                </pic:pic>
+              </a:graphicData>
+            </a:graphic>
+          </wp:inline>
+        </w:drawing>
+      </w:r>
+    </w:p>
+    <w:p>
+      <w:pPr>
+        <w:rPr>
+          <w:b/>
+        </w:rPr>
+      </w:pPr>
+    </w:p>
+    <w:p>
+      <w:r>
+        <w:t xml:space="preserve">Whew! Some of those are pretty big, which is not good, but they are not over .9, so should run. </w:t>
+      </w:r>
     </w:p>
     <w:p>
       <w:pPr>
@@ -352,6 +606,49 @@
       <w:r>
         <w:t>Normality</w:t>
       </w:r>
+      <w:r>
+        <w:t xml:space="preserve"> (looks good)</w:t>
+      </w:r>
+    </w:p>
+    <w:p>
+      <w:r>
+        <w:lastRenderedPageBreak/>
+        <w:drawing>
+          <wp:inline distT="0" distB="0" distL="0" distR="0" wp14:anchorId="69AF068B" wp14:editId="3B98FDF6">
+            <wp:extent cx="5943600" cy="5181600"/>
+            <wp:effectExtent l="0" t="0" r="0" b="0"/>
+            <wp:docPr id="9" name="Picture 9"/>
+            <wp:cNvGraphicFramePr>
+              <a:graphicFrameLocks xmlns:a="http://schemas.openxmlformats.org/drawingml/2006/main" noChangeAspect="1"/>
+            </wp:cNvGraphicFramePr>
+            <a:graphic xmlns:a="http://schemas.openxmlformats.org/drawingml/2006/main">
+              <a:graphicData uri="http://schemas.openxmlformats.org/drawingml/2006/picture">
+                <pic:pic xmlns:pic="http://schemas.openxmlformats.org/drawingml/2006/picture">
+                  <pic:nvPicPr>
+                    <pic:cNvPr id="1" name=""/>
+                    <pic:cNvPicPr/>
+                  </pic:nvPicPr>
+                  <pic:blipFill>
+                    <a:blip r:embed="rId11"/>
+                    <a:stretch>
+                      <a:fillRect/>
+                    </a:stretch>
+                  </pic:blipFill>
+                  <pic:spPr>
+                    <a:xfrm>
+                      <a:off x="0" y="0"/>
+                      <a:ext cx="5943600" cy="5181600"/>
+                    </a:xfrm>
+                    <a:prstGeom prst="rect">
+                      <a:avLst/>
+                    </a:prstGeom>
+                  </pic:spPr>
+                </pic:pic>
+              </a:graphicData>
+            </a:graphic>
+          </wp:inline>
+        </w:drawing>
+      </w:r>
     </w:p>
     <w:p>
       <w:pPr>
@@ -364,6 +661,50 @@
       <w:r>
         <w:t>Linearity</w:t>
       </w:r>
+      <w:r>
+        <w:t xml:space="preserve"> (looks good)</w:t>
+      </w:r>
+    </w:p>
+    <w:p/>
+    <w:p>
+      <w:r>
+        <w:lastRenderedPageBreak/>
+        <w:drawing>
+          <wp:inline distT="0" distB="0" distL="0" distR="0" wp14:anchorId="443DDA21" wp14:editId="39351B5C">
+            <wp:extent cx="5943600" cy="5920740"/>
+            <wp:effectExtent l="0" t="0" r="0" b="0"/>
+            <wp:docPr id="10" name="Picture 10"/>
+            <wp:cNvGraphicFramePr>
+              <a:graphicFrameLocks xmlns:a="http://schemas.openxmlformats.org/drawingml/2006/main" noChangeAspect="1"/>
+            </wp:cNvGraphicFramePr>
+            <a:graphic xmlns:a="http://schemas.openxmlformats.org/drawingml/2006/main">
+              <a:graphicData uri="http://schemas.openxmlformats.org/drawingml/2006/picture">
+                <pic:pic xmlns:pic="http://schemas.openxmlformats.org/drawingml/2006/picture">
+                  <pic:nvPicPr>
+                    <pic:cNvPr id="1" name=""/>
+                    <pic:cNvPicPr/>
+                  </pic:nvPicPr>
+                  <pic:blipFill>
+                    <a:blip r:embed="rId12"/>
+                    <a:stretch>
+                      <a:fillRect/>
+                    </a:stretch>
+                  </pic:blipFill>
+                  <pic:spPr>
+                    <a:xfrm>
+                      <a:off x="0" y="0"/>
+                      <a:ext cx="5943600" cy="5920740"/>
+                    </a:xfrm>
+                    <a:prstGeom prst="rect">
+                      <a:avLst/>
+                    </a:prstGeom>
+                  </pic:spPr>
+                </pic:pic>
+              </a:graphicData>
+            </a:graphic>
+          </wp:inline>
+        </w:drawing>
+      </w:r>
     </w:p>
     <w:p>
       <w:pPr>
@@ -376,13 +717,2166 @@
       <w:r>
         <w:t xml:space="preserve">Homogeneity/Homoscedasticity </w:t>
       </w:r>
+      <w:r>
+        <w:t>(neither of these are very good)</w:t>
+      </w:r>
     </w:p>
     <w:p/>
     <w:p>
       <w:r>
+        <w:lastRenderedPageBreak/>
+        <w:drawing>
+          <wp:inline distT="0" distB="0" distL="0" distR="0" wp14:anchorId="12A849C7" wp14:editId="16A8A812">
+            <wp:extent cx="5943600" cy="4446905"/>
+            <wp:effectExtent l="0" t="0" r="0" b="0"/>
+            <wp:docPr id="11" name="Picture 11"/>
+            <wp:cNvGraphicFramePr>
+              <a:graphicFrameLocks xmlns:a="http://schemas.openxmlformats.org/drawingml/2006/main" noChangeAspect="1"/>
+            </wp:cNvGraphicFramePr>
+            <a:graphic xmlns:a="http://schemas.openxmlformats.org/drawingml/2006/main">
+              <a:graphicData uri="http://schemas.openxmlformats.org/drawingml/2006/picture">
+                <pic:pic xmlns:pic="http://schemas.openxmlformats.org/drawingml/2006/picture">
+                  <pic:nvPicPr>
+                    <pic:cNvPr id="1" name=""/>
+                    <pic:cNvPicPr/>
+                  </pic:nvPicPr>
+                  <pic:blipFill>
+                    <a:blip r:embed="rId13"/>
+                    <a:stretch>
+                      <a:fillRect/>
+                    </a:stretch>
+                  </pic:blipFill>
+                  <pic:spPr>
+                    <a:xfrm>
+                      <a:off x="0" y="0"/>
+                      <a:ext cx="5943600" cy="4446905"/>
+                    </a:xfrm>
+                    <a:prstGeom prst="rect">
+                      <a:avLst/>
+                    </a:prstGeom>
+                  </pic:spPr>
+                </pic:pic>
+              </a:graphicData>
+            </a:graphic>
+          </wp:inline>
+        </w:drawing>
+      </w:r>
+      <w:bookmarkStart w:id="0" w:name="_GoBack"/>
+      <w:bookmarkEnd w:id="0"/>
+    </w:p>
+    <w:p/>
+    <w:p>
+      <w:r>
         <w:t>Analysis:</w:t>
       </w:r>
     </w:p>
+    <w:p/>
+    <w:p>
+      <w:pPr>
+        <w:rPr>
+          <w:rFonts w:ascii="Monospaced" w:eastAsia="Times New Roman" w:hAnsi="Monospaced"/>
+          <w:color w:val="000000"/>
+          <w:sz w:val="27"/>
+          <w:szCs w:val="27"/>
+        </w:rPr>
+      </w:pPr>
+      <w:r>
+        <w:rPr>
+          <w:rFonts w:ascii="Monospaced" w:eastAsia="Times New Roman" w:hAnsi="Monospaced"/>
+          <w:color w:val="000000"/>
+          <w:sz w:val="27"/>
+          <w:szCs w:val="27"/>
+        </w:rPr>
+        <w:t>Run MATRIX procedure:</w:t>
+      </w:r>
+      <w:r>
+        <w:rPr>
+          <w:rFonts w:ascii="Monospaced" w:eastAsia="Times New Roman" w:hAnsi="Monospaced"/>
+          <w:color w:val="000000"/>
+          <w:sz w:val="27"/>
+          <w:szCs w:val="27"/>
+        </w:rPr>
+        <w:br/>
+      </w:r>
+      <w:r>
+        <w:rPr>
+          <w:rFonts w:ascii="Monospaced" w:eastAsia="Times New Roman" w:hAnsi="Monospaced"/>
+          <w:color w:val="000000"/>
+          <w:sz w:val="27"/>
+          <w:szCs w:val="27"/>
+        </w:rPr>
+        <w:br/>
+        <w:t>**************** PROCESS Procedure for SPSS Version 3.00 *****************</w:t>
+      </w:r>
+      <w:r>
+        <w:rPr>
+          <w:rFonts w:ascii="Monospaced" w:eastAsia="Times New Roman" w:hAnsi="Monospaced"/>
+          <w:color w:val="000000"/>
+          <w:sz w:val="27"/>
+          <w:szCs w:val="27"/>
+        </w:rPr>
+        <w:br/>
+      </w:r>
+      <w:r>
+        <w:rPr>
+          <w:rFonts w:ascii="Monospaced" w:eastAsia="Times New Roman" w:hAnsi="Monospaced"/>
+          <w:color w:val="000000"/>
+          <w:sz w:val="27"/>
+          <w:szCs w:val="27"/>
+        </w:rPr>
+        <w:br/>
+        <w:t>          Written by Andrew F. Hayes, Ph.D.       www.afhayes.com</w:t>
+      </w:r>
+      <w:r>
+        <w:rPr>
+          <w:rFonts w:ascii="Monospaced" w:eastAsia="Times New Roman" w:hAnsi="Monospaced"/>
+          <w:color w:val="000000"/>
+          <w:sz w:val="27"/>
+          <w:szCs w:val="27"/>
+        </w:rPr>
+        <w:br/>
+        <w:t>    Documentation available in Hayes (2018). www.guilford.com/p/hayes3</w:t>
+      </w:r>
+      <w:r>
+        <w:rPr>
+          <w:rFonts w:ascii="Monospaced" w:eastAsia="Times New Roman" w:hAnsi="Monospaced"/>
+          <w:color w:val="000000"/>
+          <w:sz w:val="27"/>
+          <w:szCs w:val="27"/>
+        </w:rPr>
+        <w:br/>
+      </w:r>
+      <w:r>
+        <w:rPr>
+          <w:rFonts w:ascii="Monospaced" w:eastAsia="Times New Roman" w:hAnsi="Monospaced"/>
+          <w:color w:val="000000"/>
+          <w:sz w:val="27"/>
+          <w:szCs w:val="27"/>
+        </w:rPr>
+        <w:br/>
+        <w:t>**************************************************************************</w:t>
+      </w:r>
+      <w:r>
+        <w:rPr>
+          <w:rFonts w:ascii="Monospaced" w:eastAsia="Times New Roman" w:hAnsi="Monospaced"/>
+          <w:color w:val="000000"/>
+          <w:sz w:val="27"/>
+          <w:szCs w:val="27"/>
+        </w:rPr>
+        <w:br/>
+        <w:t>Model  : 2</w:t>
+      </w:r>
+      <w:r>
+        <w:rPr>
+          <w:rFonts w:ascii="Monospaced" w:eastAsia="Times New Roman" w:hAnsi="Monospaced"/>
+          <w:color w:val="000000"/>
+          <w:sz w:val="27"/>
+          <w:szCs w:val="27"/>
+        </w:rPr>
+        <w:br/>
+        <w:t>    Y  : Q11</w:t>
+      </w:r>
+      <w:r>
+        <w:rPr>
+          <w:rFonts w:ascii="Monospaced" w:eastAsia="Times New Roman" w:hAnsi="Monospaced"/>
+          <w:color w:val="000000"/>
+          <w:sz w:val="27"/>
+          <w:szCs w:val="27"/>
+        </w:rPr>
+        <w:br/>
+        <w:t>    X  : Q151</w:t>
+      </w:r>
+      <w:r>
+        <w:rPr>
+          <w:rFonts w:ascii="Monospaced" w:eastAsia="Times New Roman" w:hAnsi="Monospaced"/>
+          <w:color w:val="000000"/>
+          <w:sz w:val="27"/>
+          <w:szCs w:val="27"/>
+        </w:rPr>
+        <w:br/>
+        <w:t>    W  : Q31</w:t>
+      </w:r>
+      <w:r>
+        <w:rPr>
+          <w:rFonts w:ascii="Monospaced" w:eastAsia="Times New Roman" w:hAnsi="Monospaced"/>
+          <w:color w:val="000000"/>
+          <w:sz w:val="27"/>
+          <w:szCs w:val="27"/>
+        </w:rPr>
+        <w:br/>
+        <w:t>    Z  : Q41</w:t>
+      </w:r>
+      <w:r>
+        <w:rPr>
+          <w:rFonts w:ascii="Monospaced" w:eastAsia="Times New Roman" w:hAnsi="Monospaced"/>
+          <w:color w:val="000000"/>
+          <w:sz w:val="27"/>
+          <w:szCs w:val="27"/>
+        </w:rPr>
+        <w:br/>
+      </w:r>
+      <w:r>
+        <w:rPr>
+          <w:rFonts w:ascii="Monospaced" w:eastAsia="Times New Roman" w:hAnsi="Monospaced"/>
+          <w:color w:val="000000"/>
+          <w:sz w:val="27"/>
+          <w:szCs w:val="27"/>
+        </w:rPr>
+        <w:br/>
+        <w:t>Covariates:</w:t>
+      </w:r>
+      <w:r>
+        <w:rPr>
+          <w:rFonts w:ascii="Monospaced" w:eastAsia="Times New Roman" w:hAnsi="Monospaced"/>
+          <w:color w:val="000000"/>
+          <w:sz w:val="27"/>
+          <w:szCs w:val="27"/>
+        </w:rPr>
+        <w:br/>
+        <w:t> Q121</w:t>
+      </w:r>
+      <w:r>
+        <w:rPr>
+          <w:rFonts w:ascii="Monospaced" w:eastAsia="Times New Roman" w:hAnsi="Monospaced"/>
+          <w:color w:val="000000"/>
+          <w:sz w:val="27"/>
+          <w:szCs w:val="27"/>
+        </w:rPr>
+        <w:br/>
+      </w:r>
+      <w:r>
+        <w:rPr>
+          <w:rFonts w:ascii="Monospaced" w:eastAsia="Times New Roman" w:hAnsi="Monospaced"/>
+          <w:color w:val="000000"/>
+          <w:sz w:val="27"/>
+          <w:szCs w:val="27"/>
+        </w:rPr>
+        <w:lastRenderedPageBreak/>
+        <w:br/>
+        <w:t>Sample</w:t>
+      </w:r>
+      <w:r>
+        <w:rPr>
+          <w:rFonts w:ascii="Monospaced" w:eastAsia="Times New Roman" w:hAnsi="Monospaced"/>
+          <w:color w:val="000000"/>
+          <w:sz w:val="27"/>
+          <w:szCs w:val="27"/>
+        </w:rPr>
+        <w:br/>
+        <w:t>Size:  3612</w:t>
+      </w:r>
+      <w:r>
+        <w:rPr>
+          <w:rFonts w:ascii="Monospaced" w:eastAsia="Times New Roman" w:hAnsi="Monospaced"/>
+          <w:color w:val="000000"/>
+          <w:sz w:val="27"/>
+          <w:szCs w:val="27"/>
+        </w:rPr>
+        <w:br/>
+      </w:r>
+      <w:r>
+        <w:rPr>
+          <w:rFonts w:ascii="Monospaced" w:eastAsia="Times New Roman" w:hAnsi="Monospaced"/>
+          <w:color w:val="000000"/>
+          <w:sz w:val="27"/>
+          <w:szCs w:val="27"/>
+        </w:rPr>
+        <w:br/>
+        <w:t>**************************************************************************</w:t>
+      </w:r>
+      <w:r>
+        <w:rPr>
+          <w:rFonts w:ascii="Monospaced" w:eastAsia="Times New Roman" w:hAnsi="Monospaced"/>
+          <w:color w:val="000000"/>
+          <w:sz w:val="27"/>
+          <w:szCs w:val="27"/>
+        </w:rPr>
+        <w:br/>
+        <w:t>OUTCOME VARIABLE:</w:t>
+      </w:r>
+      <w:r>
+        <w:rPr>
+          <w:rFonts w:ascii="Monospaced" w:eastAsia="Times New Roman" w:hAnsi="Monospaced"/>
+          <w:color w:val="000000"/>
+          <w:sz w:val="27"/>
+          <w:szCs w:val="27"/>
+        </w:rPr>
+        <w:br/>
+        <w:t> Q11</w:t>
+      </w:r>
+      <w:r>
+        <w:rPr>
+          <w:rFonts w:ascii="Monospaced" w:eastAsia="Times New Roman" w:hAnsi="Monospaced"/>
+          <w:color w:val="000000"/>
+          <w:sz w:val="27"/>
+          <w:szCs w:val="27"/>
+        </w:rPr>
+        <w:br/>
+      </w:r>
+      <w:r>
+        <w:rPr>
+          <w:rFonts w:ascii="Monospaced" w:eastAsia="Times New Roman" w:hAnsi="Monospaced"/>
+          <w:color w:val="000000"/>
+          <w:sz w:val="27"/>
+          <w:szCs w:val="27"/>
+        </w:rPr>
+        <w:br/>
+        <w:t>Model Summary</w:t>
+      </w:r>
+      <w:r>
+        <w:rPr>
+          <w:rFonts w:ascii="Monospaced" w:eastAsia="Times New Roman" w:hAnsi="Monospaced"/>
+          <w:color w:val="000000"/>
+          <w:sz w:val="27"/>
+          <w:szCs w:val="27"/>
+        </w:rPr>
+        <w:br/>
+        <w:t>          R       R-sq        MSE          F        df1        df2          p</w:t>
+      </w:r>
+      <w:r>
+        <w:rPr>
+          <w:rFonts w:ascii="Monospaced" w:eastAsia="Times New Roman" w:hAnsi="Monospaced"/>
+          <w:color w:val="000000"/>
+          <w:sz w:val="27"/>
+          <w:szCs w:val="27"/>
+        </w:rPr>
+        <w:br/>
+        <w:t>      .8107      .6572      .1097  </w:t>
+      </w:r>
+      <w:r>
+        <w:rPr>
+          <w:rFonts w:ascii="Monospaced" w:eastAsia="Times New Roman" w:hAnsi="Monospaced"/>
+          <w:color w:val="000000"/>
+          <w:sz w:val="27"/>
+          <w:szCs w:val="27"/>
+          <w:highlight w:val="yellow"/>
+        </w:rPr>
+        <w:t>1151.9501</w:t>
+      </w:r>
+      <w:r>
+        <w:rPr>
+          <w:rFonts w:ascii="Monospaced" w:eastAsia="Times New Roman" w:hAnsi="Monospaced"/>
+          <w:color w:val="000000"/>
+          <w:sz w:val="27"/>
+          <w:szCs w:val="27"/>
+        </w:rPr>
+        <w:t>     </w:t>
+      </w:r>
+      <w:r>
+        <w:rPr>
+          <w:rFonts w:ascii="Monospaced" w:eastAsia="Times New Roman" w:hAnsi="Monospaced"/>
+          <w:color w:val="000000"/>
+          <w:sz w:val="27"/>
+          <w:szCs w:val="27"/>
+          <w:highlight w:val="yellow"/>
+        </w:rPr>
+        <w:t>6.0000  3605.0000      .0000</w:t>
+      </w:r>
+      <w:r>
+        <w:rPr>
+          <w:rFonts w:ascii="Monospaced" w:eastAsia="Times New Roman" w:hAnsi="Monospaced"/>
+          <w:color w:val="000000"/>
+          <w:sz w:val="27"/>
+          <w:szCs w:val="27"/>
+        </w:rPr>
+        <w:br/>
+      </w:r>
+    </w:p>
+    <w:p>
+      <w:pPr>
+        <w:rPr>
+          <w:rFonts w:ascii="Monospaced" w:eastAsia="Times New Roman" w:hAnsi="Monospaced"/>
+          <w:color w:val="000000"/>
+          <w:sz w:val="27"/>
+          <w:szCs w:val="27"/>
+        </w:rPr>
+      </w:pPr>
+      <w:r>
+        <w:rPr>
+          <w:rFonts w:ascii="Monospaced" w:eastAsia="Times New Roman" w:hAnsi="Monospaced"/>
+          <w:i/>
+          <w:color w:val="000000"/>
+          <w:sz w:val="27"/>
+          <w:szCs w:val="27"/>
+        </w:rPr>
+        <w:t>F</w:t>
+      </w:r>
+      <w:r>
+        <w:rPr>
+          <w:rFonts w:ascii="Monospaced" w:eastAsia="Times New Roman" w:hAnsi="Monospaced"/>
+          <w:color w:val="000000"/>
+          <w:sz w:val="27"/>
+          <w:szCs w:val="27"/>
+        </w:rPr>
+        <w:t xml:space="preserve">(6,3605) = 1151.95, </w:t>
+      </w:r>
+      <w:r>
+        <w:rPr>
+          <w:rFonts w:ascii="Monospaced" w:eastAsia="Times New Roman" w:hAnsi="Monospaced"/>
+          <w:i/>
+          <w:color w:val="000000"/>
+          <w:sz w:val="27"/>
+          <w:szCs w:val="27"/>
+        </w:rPr>
+        <w:t>p</w:t>
+      </w:r>
+      <w:r>
+        <w:rPr>
+          <w:rFonts w:ascii="Monospaced" w:eastAsia="Times New Roman" w:hAnsi="Monospaced"/>
+          <w:color w:val="000000"/>
+          <w:sz w:val="27"/>
+          <w:szCs w:val="27"/>
+        </w:rPr>
+        <w:t xml:space="preserve"> &lt; .001, </w:t>
+      </w:r>
+      <w:r>
+        <w:rPr>
+          <w:rFonts w:ascii="Monospaced" w:eastAsia="Times New Roman" w:hAnsi="Monospaced"/>
+          <w:i/>
+          <w:color w:val="000000"/>
+          <w:sz w:val="27"/>
+          <w:szCs w:val="27"/>
+        </w:rPr>
+        <w:t>R</w:t>
+      </w:r>
+      <w:r>
+        <w:rPr>
+          <w:rFonts w:ascii="Monospaced" w:eastAsia="Times New Roman" w:hAnsi="Monospaced"/>
+          <w:i/>
+          <w:color w:val="000000"/>
+          <w:sz w:val="27"/>
+          <w:szCs w:val="27"/>
+          <w:vertAlign w:val="superscript"/>
+        </w:rPr>
+        <w:t>2</w:t>
+      </w:r>
+      <w:r>
+        <w:rPr>
+          <w:rFonts w:ascii="Monospaced" w:eastAsia="Times New Roman" w:hAnsi="Monospaced"/>
+          <w:color w:val="000000"/>
+          <w:sz w:val="27"/>
+          <w:szCs w:val="27"/>
+        </w:rPr>
+        <w:t>= .66 (all predictors to y)</w:t>
+      </w:r>
+    </w:p>
+    <w:p>
+      <w:pPr>
+        <w:rPr>
+          <w:rFonts w:ascii="Monospaced" w:eastAsia="Times New Roman" w:hAnsi="Monospaced"/>
+          <w:color w:val="000000"/>
+          <w:sz w:val="27"/>
+          <w:szCs w:val="27"/>
+        </w:rPr>
+      </w:pPr>
+      <w:r>
+        <w:rPr>
+          <w:rFonts w:ascii="Monospaced" w:eastAsia="Times New Roman" w:hAnsi="Monospaced"/>
+          <w:color w:val="000000"/>
+          <w:sz w:val="27"/>
+          <w:szCs w:val="27"/>
+        </w:rPr>
+        <w:br/>
+        <w:t>Model</w:t>
+      </w:r>
+      <w:r>
+        <w:rPr>
+          <w:rFonts w:ascii="Monospaced" w:eastAsia="Times New Roman" w:hAnsi="Monospaced"/>
+          <w:color w:val="000000"/>
+          <w:sz w:val="27"/>
+          <w:szCs w:val="27"/>
+        </w:rPr>
+        <w:br/>
+        <w:t>              coeff         se          t          p       LLCI       ULCI</w:t>
+      </w:r>
+      <w:r>
+        <w:rPr>
+          <w:rFonts w:ascii="Monospaced" w:eastAsia="Times New Roman" w:hAnsi="Monospaced"/>
+          <w:color w:val="000000"/>
+          <w:sz w:val="27"/>
+          <w:szCs w:val="27"/>
+        </w:rPr>
+        <w:br/>
+        <w:t>constant     2.9703      .0342    86.9495      .0000     2.9033     3.0373</w:t>
+      </w:r>
+      <w:r>
+        <w:rPr>
+          <w:rFonts w:ascii="Monospaced" w:eastAsia="Times New Roman" w:hAnsi="Monospaced"/>
+          <w:color w:val="000000"/>
+          <w:sz w:val="27"/>
+          <w:szCs w:val="27"/>
+        </w:rPr>
+        <w:br/>
+      </w:r>
+      <w:r>
+        <w:rPr>
+          <w:rFonts w:ascii="Monospaced" w:eastAsia="Times New Roman" w:hAnsi="Monospaced"/>
+          <w:color w:val="000000"/>
+          <w:sz w:val="27"/>
+          <w:szCs w:val="27"/>
+          <w:highlight w:val="yellow"/>
+        </w:rPr>
+        <w:t>Q151          .0094      .0181      .5196      .6034     -.0261      .0448</w:t>
+      </w:r>
+      <w:r>
+        <w:rPr>
+          <w:rFonts w:ascii="Monospaced" w:eastAsia="Times New Roman" w:hAnsi="Monospaced"/>
+          <w:color w:val="000000"/>
+          <w:sz w:val="27"/>
+          <w:szCs w:val="27"/>
+        </w:rPr>
+        <w:br/>
+      </w:r>
+      <w:r>
+        <w:rPr>
+          <w:rFonts w:ascii="Monospaced" w:eastAsia="Times New Roman" w:hAnsi="Monospaced"/>
+          <w:color w:val="000000"/>
+          <w:sz w:val="27"/>
+          <w:szCs w:val="27"/>
+          <w:highlight w:val="yellow"/>
+        </w:rPr>
+        <w:t>Q31           .5568      .0192    29.0621      .0000      .5192      .5943</w:t>
+      </w:r>
+      <w:r>
+        <w:rPr>
+          <w:rFonts w:ascii="Monospaced" w:eastAsia="Times New Roman" w:hAnsi="Monospaced"/>
+          <w:color w:val="000000"/>
+          <w:sz w:val="27"/>
+          <w:szCs w:val="27"/>
+        </w:rPr>
+        <w:br/>
+        <w:t>Int_1        -.1092      .0493    -2.2130      .0270     -.2059     -.0125</w:t>
+      </w:r>
+      <w:r>
+        <w:rPr>
+          <w:rFonts w:ascii="Monospaced" w:eastAsia="Times New Roman" w:hAnsi="Monospaced"/>
+          <w:color w:val="000000"/>
+          <w:sz w:val="27"/>
+          <w:szCs w:val="27"/>
+        </w:rPr>
+        <w:br/>
+      </w:r>
+      <w:r>
+        <w:rPr>
+          <w:rFonts w:ascii="Monospaced" w:eastAsia="Times New Roman" w:hAnsi="Monospaced"/>
+          <w:color w:val="000000"/>
+          <w:sz w:val="27"/>
+          <w:szCs w:val="27"/>
+          <w:highlight w:val="yellow"/>
+        </w:rPr>
+        <w:t>Q41           .4227      .0230    18.4033      .0000      .3776      .4677</w:t>
+      </w:r>
+      <w:r>
+        <w:rPr>
+          <w:rFonts w:ascii="Monospaced" w:eastAsia="Times New Roman" w:hAnsi="Monospaced"/>
+          <w:color w:val="000000"/>
+          <w:sz w:val="27"/>
+          <w:szCs w:val="27"/>
+        </w:rPr>
+        <w:br/>
+        <w:t>Int_2         .1484      .0586     2.5310      .0114      .0334      .2633</w:t>
+      </w:r>
+      <w:r>
+        <w:rPr>
+          <w:rFonts w:ascii="Monospaced" w:eastAsia="Times New Roman" w:hAnsi="Monospaced"/>
+          <w:color w:val="000000"/>
+          <w:sz w:val="27"/>
+          <w:szCs w:val="27"/>
+        </w:rPr>
+        <w:br/>
+      </w:r>
+      <w:r>
+        <w:rPr>
+          <w:rFonts w:ascii="Monospaced" w:eastAsia="Times New Roman" w:hAnsi="Monospaced"/>
+          <w:color w:val="000000"/>
+          <w:sz w:val="27"/>
+          <w:szCs w:val="27"/>
+          <w:highlight w:val="yellow"/>
+        </w:rPr>
+        <w:t>Q121          .2468      .0088    28.0873      .0000      .2296      .2640</w:t>
+      </w:r>
+      <w:r>
+        <w:rPr>
+          <w:rFonts w:ascii="Monospaced" w:eastAsia="Times New Roman" w:hAnsi="Monospaced"/>
+          <w:color w:val="000000"/>
+          <w:sz w:val="27"/>
+          <w:szCs w:val="27"/>
+        </w:rPr>
+        <w:br/>
+      </w:r>
+      <w:r>
+        <w:rPr>
+          <w:rFonts w:ascii="Monospaced" w:eastAsia="Times New Roman" w:hAnsi="Monospaced"/>
+          <w:color w:val="000000"/>
+          <w:sz w:val="27"/>
+          <w:szCs w:val="27"/>
+        </w:rPr>
+        <w:br/>
+        <w:t>Product terms key:</w:t>
+      </w:r>
+      <w:r>
+        <w:rPr>
+          <w:rFonts w:ascii="Monospaced" w:eastAsia="Times New Roman" w:hAnsi="Monospaced"/>
+          <w:color w:val="000000"/>
+          <w:sz w:val="27"/>
+          <w:szCs w:val="27"/>
+        </w:rPr>
+        <w:br/>
+        <w:t> Int_1    :        Q151     x        Q31</w:t>
+      </w:r>
+      <w:r>
+        <w:rPr>
+          <w:rFonts w:ascii="Monospaced" w:eastAsia="Times New Roman" w:hAnsi="Monospaced"/>
+          <w:color w:val="000000"/>
+          <w:sz w:val="27"/>
+          <w:szCs w:val="27"/>
+        </w:rPr>
+        <w:br/>
+        <w:t> Int_2    :        Q151     x        Q41</w:t>
+      </w:r>
+      <w:r>
+        <w:rPr>
+          <w:rFonts w:ascii="Monospaced" w:eastAsia="Times New Roman" w:hAnsi="Monospaced"/>
+          <w:color w:val="000000"/>
+          <w:sz w:val="27"/>
+          <w:szCs w:val="27"/>
+        </w:rPr>
+        <w:br/>
+      </w:r>
+    </w:p>
+    <w:p>
+      <w:pPr>
+        <w:rPr>
+          <w:rFonts w:ascii="Monospaced" w:eastAsia="Times New Roman" w:hAnsi="Monospaced"/>
+          <w:color w:val="000000"/>
+          <w:sz w:val="27"/>
+          <w:szCs w:val="27"/>
+        </w:rPr>
+      </w:pPr>
+      <w:r>
+        <w:rPr>
+          <w:rFonts w:ascii="Monospaced" w:eastAsia="Times New Roman" w:hAnsi="Monospaced"/>
+          <w:color w:val="000000"/>
+          <w:sz w:val="27"/>
+          <w:szCs w:val="27"/>
+        </w:rPr>
+        <w:t>Main effects</w:t>
+      </w:r>
+    </w:p>
+    <w:p>
+      <w:pPr>
+        <w:rPr>
+          <w:rFonts w:ascii="Monospaced" w:eastAsia="Times New Roman" w:hAnsi="Monospaced"/>
+          <w:color w:val="000000"/>
+          <w:sz w:val="27"/>
+          <w:szCs w:val="27"/>
+        </w:rPr>
+      </w:pPr>
+      <w:r>
+        <w:rPr>
+          <w:rFonts w:ascii="Monospaced" w:eastAsia="Times New Roman" w:hAnsi="Monospaced"/>
+          <w:color w:val="000000"/>
+          <w:sz w:val="27"/>
+          <w:szCs w:val="27"/>
+        </w:rPr>
+        <w:t xml:space="preserve">Q15 (grade in the course) does not predict overall course evaluation (Q1) </w:t>
+      </w:r>
+      <w:r>
+        <w:rPr>
+          <w:rFonts w:ascii="Monospaced" w:eastAsia="Times New Roman" w:hAnsi="Monospaced"/>
+          <w:i/>
+          <w:color w:val="000000"/>
+          <w:sz w:val="27"/>
+          <w:szCs w:val="27"/>
+        </w:rPr>
+        <w:t>b</w:t>
+      </w:r>
+      <w:r>
+        <w:rPr>
+          <w:rFonts w:ascii="Monospaced" w:eastAsia="Times New Roman" w:hAnsi="Monospaced"/>
+          <w:color w:val="000000"/>
+          <w:sz w:val="27"/>
+          <w:szCs w:val="27"/>
+        </w:rPr>
+        <w:t xml:space="preserve"> = 0.01, </w:t>
+      </w:r>
+      <w:r>
+        <w:rPr>
+          <w:rFonts w:ascii="Monospaced" w:eastAsia="Times New Roman" w:hAnsi="Monospaced"/>
+          <w:i/>
+          <w:color w:val="000000"/>
+          <w:sz w:val="27"/>
+          <w:szCs w:val="27"/>
+        </w:rPr>
+        <w:t>t</w:t>
+      </w:r>
+      <w:r>
+        <w:rPr>
+          <w:rFonts w:ascii="Monospaced" w:eastAsia="Times New Roman" w:hAnsi="Monospaced"/>
+          <w:color w:val="000000"/>
+          <w:sz w:val="27"/>
+          <w:szCs w:val="27"/>
+        </w:rPr>
+        <w:t>(</w:t>
+      </w:r>
+      <w:r>
+        <w:rPr>
+          <w:rFonts w:ascii="Monospaced" w:eastAsia="Times New Roman" w:hAnsi="Monospaced"/>
+          <w:color w:val="000000"/>
+          <w:sz w:val="27"/>
+          <w:szCs w:val="27"/>
+          <w:highlight w:val="yellow"/>
+        </w:rPr>
+        <w:t>3605</w:t>
+      </w:r>
+      <w:r>
+        <w:rPr>
+          <w:rFonts w:ascii="Monospaced" w:eastAsia="Times New Roman" w:hAnsi="Monospaced"/>
+          <w:color w:val="000000"/>
+          <w:sz w:val="27"/>
+          <w:szCs w:val="27"/>
+        </w:rPr>
+        <w:t xml:space="preserve">) = 0.52, </w:t>
+      </w:r>
+      <w:r>
+        <w:rPr>
+          <w:rFonts w:ascii="Monospaced" w:eastAsia="Times New Roman" w:hAnsi="Monospaced"/>
+          <w:i/>
+          <w:color w:val="000000"/>
+          <w:sz w:val="27"/>
+          <w:szCs w:val="27"/>
+        </w:rPr>
+        <w:t xml:space="preserve">p </w:t>
+      </w:r>
+      <w:r>
+        <w:rPr>
+          <w:rFonts w:ascii="Monospaced" w:eastAsia="Times New Roman" w:hAnsi="Monospaced"/>
+          <w:color w:val="000000"/>
+          <w:sz w:val="27"/>
+          <w:szCs w:val="27"/>
+        </w:rPr>
+        <w:t>= .603</w:t>
+      </w:r>
+    </w:p>
+    <w:p>
+      <w:pPr>
+        <w:rPr>
+          <w:rFonts w:ascii="Monospaced" w:eastAsia="Times New Roman" w:hAnsi="Monospaced"/>
+          <w:color w:val="000000"/>
+          <w:sz w:val="27"/>
+          <w:szCs w:val="27"/>
+        </w:rPr>
+      </w:pPr>
+      <w:r>
+        <w:rPr>
+          <w:rFonts w:ascii="Monospaced" w:eastAsia="Times New Roman" w:hAnsi="Monospaced"/>
+          <w:color w:val="000000"/>
+          <w:sz w:val="27"/>
+          <w:szCs w:val="27"/>
+        </w:rPr>
+        <w:t>Q3 exam fairness does predict overall course evaluation</w:t>
+      </w:r>
+    </w:p>
+    <w:p>
+      <w:pPr>
+        <w:rPr>
+          <w:rFonts w:ascii="Monospaced" w:eastAsia="Times New Roman" w:hAnsi="Monospaced"/>
+          <w:color w:val="000000"/>
+          <w:sz w:val="27"/>
+          <w:szCs w:val="27"/>
+        </w:rPr>
+      </w:pPr>
+      <w:r>
+        <w:rPr>
+          <w:rFonts w:ascii="Monospaced" w:eastAsia="Times New Roman" w:hAnsi="Monospaced"/>
+          <w:color w:val="000000"/>
+          <w:sz w:val="27"/>
+          <w:szCs w:val="27"/>
+        </w:rPr>
+        <w:t xml:space="preserve">Q4 grade fairness does predict overall course evaluation </w:t>
+      </w:r>
+    </w:p>
+    <w:p>
+      <w:pPr>
+        <w:rPr>
+          <w:rFonts w:ascii="Monospaced" w:eastAsia="Times New Roman" w:hAnsi="Monospaced"/>
+          <w:color w:val="000000"/>
+          <w:sz w:val="27"/>
+          <w:szCs w:val="27"/>
+        </w:rPr>
+      </w:pPr>
+    </w:p>
+    <w:p>
+      <w:pPr>
+        <w:rPr>
+          <w:rFonts w:ascii="Monospaced" w:eastAsia="Times New Roman" w:hAnsi="Monospaced"/>
+          <w:color w:val="000000"/>
+          <w:sz w:val="27"/>
+          <w:szCs w:val="27"/>
+        </w:rPr>
+      </w:pPr>
+      <w:r>
+        <w:rPr>
+          <w:rFonts w:ascii="Monospaced" w:eastAsia="Times New Roman" w:hAnsi="Monospaced"/>
+          <w:color w:val="000000"/>
+          <w:sz w:val="27"/>
+          <w:szCs w:val="27"/>
+        </w:rPr>
+        <w:t>CV adjustor</w:t>
+      </w:r>
+    </w:p>
+    <w:p>
+      <w:pPr>
+        <w:rPr>
+          <w:rFonts w:ascii="Monospaced" w:eastAsia="Times New Roman" w:hAnsi="Monospaced"/>
+          <w:color w:val="000000"/>
+          <w:sz w:val="27"/>
+          <w:szCs w:val="27"/>
+        </w:rPr>
+      </w:pPr>
+      <w:r>
+        <w:rPr>
+          <w:rFonts w:ascii="Monospaced" w:eastAsia="Times New Roman" w:hAnsi="Monospaced"/>
+          <w:color w:val="000000"/>
+          <w:sz w:val="27"/>
+          <w:szCs w:val="27"/>
+        </w:rPr>
+        <w:t xml:space="preserve">Q12 course I wanted to take adjusted overall course evaluation (predicted) </w:t>
+      </w:r>
+    </w:p>
+    <w:p>
+      <w:pPr>
+        <w:rPr>
+          <w:rFonts w:ascii="Monospaced" w:eastAsia="Times New Roman" w:hAnsi="Monospaced"/>
+          <w:color w:val="000000"/>
+          <w:sz w:val="27"/>
+          <w:szCs w:val="27"/>
+        </w:rPr>
+      </w:pPr>
+    </w:p>
+    <w:p>
+      <w:pPr>
+        <w:rPr>
+          <w:rFonts w:ascii="Monospaced" w:eastAsia="Times New Roman" w:hAnsi="Monospaced"/>
+          <w:color w:val="000000"/>
+          <w:sz w:val="27"/>
+          <w:szCs w:val="27"/>
+        </w:rPr>
+      </w:pPr>
+      <w:r>
+        <w:rPr>
+          <w:rFonts w:ascii="Monospaced" w:eastAsia="Times New Roman" w:hAnsi="Monospaced"/>
+          <w:color w:val="000000"/>
+          <w:sz w:val="27"/>
+          <w:szCs w:val="27"/>
+        </w:rPr>
+        <w:t xml:space="preserve">Interaction 1 Q15 X Q3 </w:t>
+      </w:r>
+      <w:r>
+        <w:rPr>
+          <w:rFonts w:ascii="Monospaced" w:eastAsia="Times New Roman" w:hAnsi="Monospaced"/>
+          <w:i/>
+          <w:color w:val="000000"/>
+          <w:sz w:val="27"/>
+          <w:szCs w:val="27"/>
+        </w:rPr>
+        <w:t>b</w:t>
+      </w:r>
+      <w:r>
+        <w:rPr>
+          <w:rFonts w:ascii="Monospaced" w:eastAsia="Times New Roman" w:hAnsi="Monospaced"/>
+          <w:color w:val="000000"/>
+          <w:sz w:val="27"/>
+          <w:szCs w:val="27"/>
+        </w:rPr>
+        <w:t xml:space="preserve"> = -0.11, </w:t>
+      </w:r>
+      <w:r>
+        <w:rPr>
+          <w:rFonts w:ascii="Monospaced" w:eastAsia="Times New Roman" w:hAnsi="Monospaced"/>
+          <w:i/>
+          <w:color w:val="000000"/>
+          <w:sz w:val="27"/>
+          <w:szCs w:val="27"/>
+        </w:rPr>
+        <w:t>t</w:t>
+      </w:r>
+      <w:r>
+        <w:rPr>
+          <w:rFonts w:ascii="Monospaced" w:eastAsia="Times New Roman" w:hAnsi="Monospaced"/>
+          <w:color w:val="000000"/>
+          <w:sz w:val="27"/>
+          <w:szCs w:val="27"/>
+        </w:rPr>
+        <w:t xml:space="preserve">(3605) = </w:t>
+      </w:r>
+      <w:r>
+        <w:rPr>
+          <w:rFonts w:ascii="Monospaced" w:eastAsia="Times New Roman" w:hAnsi="Monospaced"/>
+          <w:color w:val="000000"/>
+          <w:sz w:val="27"/>
+          <w:szCs w:val="27"/>
+        </w:rPr>
+        <w:t>-2.21</w:t>
+      </w:r>
+      <w:r>
+        <w:rPr>
+          <w:rFonts w:ascii="Monospaced" w:eastAsia="Times New Roman" w:hAnsi="Monospaced"/>
+          <w:color w:val="000000"/>
+          <w:sz w:val="27"/>
+          <w:szCs w:val="27"/>
+        </w:rPr>
+        <w:t xml:space="preserve">, </w:t>
+      </w:r>
+      <w:r>
+        <w:rPr>
+          <w:rFonts w:ascii="Monospaced" w:eastAsia="Times New Roman" w:hAnsi="Monospaced"/>
+          <w:i/>
+          <w:color w:val="000000"/>
+          <w:sz w:val="27"/>
+          <w:szCs w:val="27"/>
+        </w:rPr>
+        <w:t>p</w:t>
+      </w:r>
+      <w:r>
+        <w:rPr>
+          <w:rFonts w:ascii="Monospaced" w:eastAsia="Times New Roman" w:hAnsi="Monospaced"/>
+          <w:color w:val="000000"/>
+          <w:sz w:val="27"/>
+          <w:szCs w:val="27"/>
+        </w:rPr>
+        <w:t xml:space="preserve"> = .027 </w:t>
+      </w:r>
+    </w:p>
+    <w:p>
+      <w:pPr>
+        <w:rPr>
+          <w:rFonts w:ascii="Monospaced" w:eastAsia="Times New Roman" w:hAnsi="Monospaced"/>
+          <w:color w:val="000000"/>
+          <w:sz w:val="27"/>
+          <w:szCs w:val="27"/>
+        </w:rPr>
+      </w:pPr>
+      <w:r>
+        <w:rPr>
+          <w:rFonts w:ascii="Monospaced" w:eastAsia="Times New Roman" w:hAnsi="Monospaced"/>
+          <w:color w:val="000000"/>
+          <w:sz w:val="27"/>
+          <w:szCs w:val="27"/>
+        </w:rPr>
+        <w:t xml:space="preserve">Addition of the interaction </w:t>
+      </w:r>
+      <w:r>
+        <w:rPr>
+          <w:rFonts w:ascii="Monospaced" w:eastAsia="Times New Roman" w:hAnsi="Monospaced"/>
+          <w:i/>
+          <w:color w:val="000000"/>
+          <w:sz w:val="27"/>
+          <w:szCs w:val="27"/>
+        </w:rPr>
+        <w:t>F</w:t>
+      </w:r>
+      <w:r>
+        <w:rPr>
+          <w:rFonts w:ascii="Monospaced" w:eastAsia="Times New Roman" w:hAnsi="Monospaced"/>
+          <w:color w:val="000000"/>
+          <w:sz w:val="27"/>
+          <w:szCs w:val="27"/>
+        </w:rPr>
+        <w:t xml:space="preserve">(1, 3605) = 4.90, </w:t>
+      </w:r>
+      <w:r>
+        <w:rPr>
+          <w:rFonts w:ascii="Monospaced" w:eastAsia="Times New Roman" w:hAnsi="Monospaced"/>
+          <w:i/>
+          <w:color w:val="000000"/>
+          <w:sz w:val="27"/>
+          <w:szCs w:val="27"/>
+        </w:rPr>
+        <w:t>p</w:t>
+      </w:r>
+      <w:r>
+        <w:rPr>
+          <w:rFonts w:ascii="Monospaced" w:eastAsia="Times New Roman" w:hAnsi="Monospaced"/>
+          <w:color w:val="000000"/>
+          <w:sz w:val="27"/>
+          <w:szCs w:val="27"/>
+        </w:rPr>
+        <w:t xml:space="preserve"> = .027, change R</w:t>
+      </w:r>
+      <w:r>
+        <w:rPr>
+          <w:rFonts w:ascii="Monospaced" w:eastAsia="Times New Roman" w:hAnsi="Monospaced"/>
+          <w:color w:val="000000"/>
+          <w:sz w:val="27"/>
+          <w:szCs w:val="27"/>
+          <w:vertAlign w:val="superscript"/>
+        </w:rPr>
+        <w:t>2</w:t>
+      </w:r>
+      <w:r>
+        <w:rPr>
+          <w:rFonts w:ascii="Monospaced" w:eastAsia="Times New Roman" w:hAnsi="Monospaced"/>
+          <w:color w:val="000000"/>
+          <w:sz w:val="27"/>
+          <w:szCs w:val="27"/>
+          <w:vertAlign w:val="superscript"/>
+        </w:rPr>
+        <w:t xml:space="preserve"> </w:t>
+      </w:r>
+      <w:r>
+        <w:rPr>
+          <w:rFonts w:ascii="Monospaced" w:eastAsia="Times New Roman" w:hAnsi="Monospaced"/>
+          <w:color w:val="000000"/>
+          <w:sz w:val="27"/>
+          <w:szCs w:val="27"/>
+        </w:rPr>
+        <w:t>= .001 (small effect)</w:t>
+      </w:r>
+    </w:p>
+    <w:p>
+      <w:pPr>
+        <w:rPr>
+          <w:rFonts w:ascii="Monospaced" w:eastAsia="Times New Roman" w:hAnsi="Monospaced"/>
+          <w:color w:val="000000"/>
+          <w:sz w:val="27"/>
+          <w:szCs w:val="27"/>
+        </w:rPr>
+      </w:pPr>
+    </w:p>
+    <w:p>
+      <w:pPr>
+        <w:rPr>
+          <w:rFonts w:ascii="Monospaced" w:eastAsia="Times New Roman" w:hAnsi="Monospaced"/>
+          <w:color w:val="000000"/>
+          <w:sz w:val="27"/>
+          <w:szCs w:val="27"/>
+        </w:rPr>
+      </w:pPr>
+      <w:r>
+        <w:rPr>
+          <w:rFonts w:ascii="Monospaced" w:eastAsia="Times New Roman" w:hAnsi="Monospaced"/>
+          <w:color w:val="000000"/>
+          <w:sz w:val="27"/>
+          <w:szCs w:val="27"/>
+        </w:rPr>
+        <w:t xml:space="preserve">Interaction 2 Q15 X Q4 </w:t>
+      </w:r>
+      <w:r>
+        <w:rPr>
+          <w:rFonts w:ascii="Monospaced" w:eastAsia="Times New Roman" w:hAnsi="Monospaced"/>
+          <w:i/>
+          <w:color w:val="000000"/>
+          <w:sz w:val="27"/>
+          <w:szCs w:val="27"/>
+        </w:rPr>
+        <w:t>b</w:t>
+      </w:r>
+      <w:r>
+        <w:rPr>
+          <w:rFonts w:ascii="Monospaced" w:eastAsia="Times New Roman" w:hAnsi="Monospaced"/>
+          <w:color w:val="000000"/>
+          <w:sz w:val="27"/>
+          <w:szCs w:val="27"/>
+        </w:rPr>
+        <w:t xml:space="preserve"> = 0.15, </w:t>
+      </w:r>
+      <w:r>
+        <w:rPr>
+          <w:rFonts w:ascii="Monospaced" w:eastAsia="Times New Roman" w:hAnsi="Monospaced"/>
+          <w:i/>
+          <w:color w:val="000000"/>
+          <w:sz w:val="27"/>
+          <w:szCs w:val="27"/>
+        </w:rPr>
+        <w:t>t</w:t>
+      </w:r>
+      <w:r>
+        <w:rPr>
+          <w:rFonts w:ascii="Monospaced" w:eastAsia="Times New Roman" w:hAnsi="Monospaced"/>
+          <w:color w:val="000000"/>
+          <w:sz w:val="27"/>
+          <w:szCs w:val="27"/>
+        </w:rPr>
+        <w:t xml:space="preserve">(3605) = 2.53, </w:t>
+      </w:r>
+      <w:r>
+        <w:rPr>
+          <w:rFonts w:ascii="Monospaced" w:eastAsia="Times New Roman" w:hAnsi="Monospaced"/>
+          <w:i/>
+          <w:color w:val="000000"/>
+          <w:sz w:val="27"/>
+          <w:szCs w:val="27"/>
+        </w:rPr>
+        <w:t>p</w:t>
+      </w:r>
+      <w:r>
+        <w:rPr>
+          <w:rFonts w:ascii="Monospaced" w:eastAsia="Times New Roman" w:hAnsi="Monospaced"/>
+          <w:color w:val="000000"/>
+          <w:sz w:val="27"/>
+          <w:szCs w:val="27"/>
+        </w:rPr>
+        <w:t xml:space="preserve"> = .011</w:t>
+      </w:r>
+    </w:p>
+    <w:p>
+      <w:pPr>
+        <w:rPr>
+          <w:rFonts w:ascii="Monospaced" w:eastAsia="Times New Roman" w:hAnsi="Monospaced"/>
+          <w:color w:val="000000"/>
+          <w:sz w:val="27"/>
+          <w:szCs w:val="27"/>
+        </w:rPr>
+      </w:pPr>
+      <w:r>
+        <w:rPr>
+          <w:rFonts w:ascii="Monospaced" w:eastAsia="Times New Roman" w:hAnsi="Monospaced"/>
+          <w:color w:val="000000"/>
+          <w:sz w:val="27"/>
+          <w:szCs w:val="27"/>
+        </w:rPr>
+        <w:t xml:space="preserve">Addition of the interaction </w:t>
+      </w:r>
+      <w:r>
+        <w:rPr>
+          <w:rFonts w:ascii="Monospaced" w:eastAsia="Times New Roman" w:hAnsi="Monospaced"/>
+          <w:i/>
+          <w:color w:val="000000"/>
+          <w:sz w:val="27"/>
+          <w:szCs w:val="27"/>
+        </w:rPr>
+        <w:t>F</w:t>
+      </w:r>
+      <w:r>
+        <w:rPr>
+          <w:rFonts w:ascii="Monospaced" w:eastAsia="Times New Roman" w:hAnsi="Monospaced"/>
+          <w:color w:val="000000"/>
+          <w:sz w:val="27"/>
+          <w:szCs w:val="27"/>
+        </w:rPr>
+        <w:t xml:space="preserve">(1,3605) = 6.41, </w:t>
+      </w:r>
+      <w:r>
+        <w:rPr>
+          <w:rFonts w:ascii="Monospaced" w:eastAsia="Times New Roman" w:hAnsi="Monospaced"/>
+          <w:i/>
+          <w:color w:val="000000"/>
+          <w:sz w:val="27"/>
+          <w:szCs w:val="27"/>
+        </w:rPr>
+        <w:t>p</w:t>
+      </w:r>
+      <w:r>
+        <w:rPr>
+          <w:rFonts w:ascii="Monospaced" w:eastAsia="Times New Roman" w:hAnsi="Monospaced"/>
+          <w:color w:val="000000"/>
+          <w:sz w:val="27"/>
+          <w:szCs w:val="27"/>
+        </w:rPr>
+        <w:t xml:space="preserve"> = .011, change R</w:t>
+      </w:r>
+      <w:r>
+        <w:rPr>
+          <w:rFonts w:ascii="Monospaced" w:eastAsia="Times New Roman" w:hAnsi="Monospaced"/>
+          <w:color w:val="000000"/>
+          <w:sz w:val="27"/>
+          <w:szCs w:val="27"/>
+          <w:vertAlign w:val="superscript"/>
+        </w:rPr>
+        <w:t>2</w:t>
+      </w:r>
+      <w:r>
+        <w:rPr>
+          <w:rFonts w:ascii="Monospaced" w:eastAsia="Times New Roman" w:hAnsi="Monospaced"/>
+          <w:color w:val="000000"/>
+          <w:sz w:val="27"/>
+          <w:szCs w:val="27"/>
+        </w:rPr>
+        <w:t xml:space="preserve"> = .001 (small effect) </w:t>
+      </w:r>
+    </w:p>
+    <w:p>
+      <w:pPr>
+        <w:rPr>
+          <w:rFonts w:ascii="Monospaced" w:eastAsia="Times New Roman" w:hAnsi="Monospaced"/>
+          <w:color w:val="000000"/>
+          <w:sz w:val="27"/>
+          <w:szCs w:val="27"/>
+        </w:rPr>
+      </w:pPr>
+      <w:r>
+        <w:rPr>
+          <w:rFonts w:ascii="Monospaced" w:eastAsia="Times New Roman" w:hAnsi="Monospaced"/>
+          <w:color w:val="000000"/>
+          <w:sz w:val="27"/>
+          <w:szCs w:val="27"/>
+        </w:rPr>
+        <w:br/>
+        <w:t>Test(s) of highest order unconditional interaction(s):</w:t>
+      </w:r>
+      <w:r>
+        <w:rPr>
+          <w:rFonts w:ascii="Monospaced" w:eastAsia="Times New Roman" w:hAnsi="Monospaced"/>
+          <w:color w:val="000000"/>
+          <w:sz w:val="27"/>
+          <w:szCs w:val="27"/>
+        </w:rPr>
+        <w:br/>
+        <w:t>       R2-chng          F        df1        df2          p</w:t>
+      </w:r>
+      <w:r>
+        <w:rPr>
+          <w:rFonts w:ascii="Monospaced" w:eastAsia="Times New Roman" w:hAnsi="Monospaced"/>
+          <w:color w:val="000000"/>
+          <w:sz w:val="27"/>
+          <w:szCs w:val="27"/>
+        </w:rPr>
+        <w:br/>
+        <w:t>X*W      .0005     4.8976     1.0000  3605.0000      .0270</w:t>
+      </w:r>
+      <w:r>
+        <w:rPr>
+          <w:rFonts w:ascii="Monospaced" w:eastAsia="Times New Roman" w:hAnsi="Monospaced"/>
+          <w:color w:val="000000"/>
+          <w:sz w:val="27"/>
+          <w:szCs w:val="27"/>
+        </w:rPr>
+        <w:br/>
+        <w:t>X*Z      .0006     6.4057     1.0000  3605.0000      .0114</w:t>
+      </w:r>
+      <w:r>
+        <w:rPr>
+          <w:rFonts w:ascii="Monospaced" w:eastAsia="Times New Roman" w:hAnsi="Monospaced"/>
+          <w:color w:val="000000"/>
+          <w:sz w:val="27"/>
+          <w:szCs w:val="27"/>
+        </w:rPr>
+        <w:br/>
+        <w:t>----------</w:t>
+      </w:r>
+      <w:r>
+        <w:rPr>
+          <w:rFonts w:ascii="Monospaced" w:eastAsia="Times New Roman" w:hAnsi="Monospaced"/>
+          <w:color w:val="000000"/>
+          <w:sz w:val="27"/>
+          <w:szCs w:val="27"/>
+        </w:rPr>
+        <w:br/>
+        <w:t>    Focal predict: Q151     (X)</w:t>
+      </w:r>
+      <w:r>
+        <w:rPr>
+          <w:rFonts w:ascii="Monospaced" w:eastAsia="Times New Roman" w:hAnsi="Monospaced"/>
+          <w:color w:val="000000"/>
+          <w:sz w:val="27"/>
+          <w:szCs w:val="27"/>
+        </w:rPr>
+        <w:br/>
+        <w:t>          Mod </w:t>
+      </w:r>
+      <w:proofErr w:type="spellStart"/>
+      <w:r>
+        <w:rPr>
+          <w:rFonts w:ascii="Monospaced" w:eastAsia="Times New Roman" w:hAnsi="Monospaced"/>
+          <w:color w:val="000000"/>
+          <w:sz w:val="27"/>
+          <w:szCs w:val="27"/>
+        </w:rPr>
+        <w:t>var</w:t>
+      </w:r>
+      <w:proofErr w:type="spellEnd"/>
+      <w:r>
+        <w:rPr>
+          <w:rFonts w:ascii="Monospaced" w:eastAsia="Times New Roman" w:hAnsi="Monospaced"/>
+          <w:color w:val="000000"/>
+          <w:sz w:val="27"/>
+          <w:szCs w:val="27"/>
+        </w:rPr>
+        <w:t>: Q31      (W)</w:t>
+      </w:r>
+      <w:r>
+        <w:rPr>
+          <w:rFonts w:ascii="Monospaced" w:eastAsia="Times New Roman" w:hAnsi="Monospaced"/>
+          <w:color w:val="000000"/>
+          <w:sz w:val="27"/>
+          <w:szCs w:val="27"/>
+        </w:rPr>
+        <w:br/>
+        <w:t>          Mod </w:t>
+      </w:r>
+      <w:proofErr w:type="spellStart"/>
+      <w:r>
+        <w:rPr>
+          <w:rFonts w:ascii="Monospaced" w:eastAsia="Times New Roman" w:hAnsi="Monospaced"/>
+          <w:color w:val="000000"/>
+          <w:sz w:val="27"/>
+          <w:szCs w:val="27"/>
+        </w:rPr>
+        <w:t>var</w:t>
+      </w:r>
+      <w:proofErr w:type="spellEnd"/>
+      <w:r>
+        <w:rPr>
+          <w:rFonts w:ascii="Monospaced" w:eastAsia="Times New Roman" w:hAnsi="Monospaced"/>
+          <w:color w:val="000000"/>
+          <w:sz w:val="27"/>
+          <w:szCs w:val="27"/>
+        </w:rPr>
+        <w:t>: Q41      (Z)</w:t>
+      </w:r>
+      <w:r>
+        <w:rPr>
+          <w:rFonts w:ascii="Monospaced" w:eastAsia="Times New Roman" w:hAnsi="Monospaced"/>
+          <w:color w:val="000000"/>
+          <w:sz w:val="27"/>
+          <w:szCs w:val="27"/>
+        </w:rPr>
+        <w:br/>
+      </w:r>
+      <w:r>
+        <w:rPr>
+          <w:rFonts w:ascii="Monospaced" w:eastAsia="Times New Roman" w:hAnsi="Monospaced"/>
+          <w:color w:val="000000"/>
+          <w:sz w:val="27"/>
+          <w:szCs w:val="27"/>
+        </w:rPr>
+        <w:br/>
+        <w:t>Conditional effects of the focal predictor at values of the moderator(s):</w:t>
+      </w:r>
+      <w:r>
+        <w:rPr>
+          <w:rFonts w:ascii="Monospaced" w:eastAsia="Times New Roman" w:hAnsi="Monospaced"/>
+          <w:color w:val="000000"/>
+          <w:sz w:val="27"/>
+          <w:szCs w:val="27"/>
+        </w:rPr>
+        <w:br/>
+      </w:r>
+      <w:r>
+        <w:rPr>
+          <w:rFonts w:ascii="Monospaced" w:eastAsia="Times New Roman" w:hAnsi="Monospaced"/>
+          <w:color w:val="000000"/>
+          <w:sz w:val="27"/>
+          <w:szCs w:val="27"/>
+        </w:rPr>
+        <w:br/>
+        <w:t>        Q31        Q41     Effect         se          t          p       LLCI       ULCI</w:t>
+      </w:r>
+      <w:r>
+        <w:rPr>
+          <w:rFonts w:ascii="Monospaced" w:eastAsia="Times New Roman" w:hAnsi="Monospaced"/>
+          <w:color w:val="000000"/>
+          <w:sz w:val="27"/>
+          <w:szCs w:val="27"/>
+        </w:rPr>
+        <w:br/>
+      </w:r>
+    </w:p>
+    <w:p>
+      <w:pPr>
+        <w:rPr>
+          <w:rFonts w:ascii="Monospaced" w:eastAsia="Times New Roman" w:hAnsi="Monospaced"/>
+          <w:color w:val="000000"/>
+          <w:sz w:val="27"/>
+          <w:szCs w:val="27"/>
+        </w:rPr>
+      </w:pPr>
+      <w:r>
+        <w:rPr>
+          <w:rFonts w:ascii="Monospaced" w:eastAsia="Times New Roman" w:hAnsi="Monospaced"/>
+          <w:color w:val="000000"/>
+          <w:sz w:val="27"/>
+          <w:szCs w:val="27"/>
+        </w:rPr>
+        <w:t>LOW Q3</w:t>
+      </w:r>
+    </w:p>
+    <w:p>
+      <w:pPr>
+        <w:rPr>
+          <w:rFonts w:ascii="Monospaced" w:eastAsia="Times New Roman" w:hAnsi="Monospaced"/>
+          <w:color w:val="000000"/>
+          <w:sz w:val="27"/>
+          <w:szCs w:val="27"/>
+        </w:rPr>
+      </w:pPr>
+      <w:r>
+        <w:rPr>
+          <w:rFonts w:ascii="Monospaced" w:eastAsia="Times New Roman" w:hAnsi="Monospaced"/>
+          <w:color w:val="000000"/>
+          <w:sz w:val="27"/>
+          <w:szCs w:val="27"/>
+        </w:rPr>
+        <w:t>     -.4311     -.3721      .0013      .0226      .0560      .9553     -.0430      .0455</w:t>
+      </w:r>
+      <w:r>
+        <w:rPr>
+          <w:rFonts w:ascii="Monospaced" w:eastAsia="Times New Roman" w:hAnsi="Monospaced"/>
+          <w:color w:val="000000"/>
+          <w:sz w:val="27"/>
+          <w:szCs w:val="27"/>
+        </w:rPr>
+        <w:t xml:space="preserve"> #LOW Q4</w:t>
+      </w:r>
+      <w:r>
+        <w:rPr>
+          <w:rFonts w:ascii="Monospaced" w:eastAsia="Times New Roman" w:hAnsi="Monospaced"/>
+          <w:color w:val="000000"/>
+          <w:sz w:val="27"/>
+          <w:szCs w:val="27"/>
+        </w:rPr>
+        <w:br/>
+        <w:t>     -.4311      .0000      .0565      .0252     2.2388      .0252      .0070      .1059</w:t>
+      </w:r>
+      <w:r>
+        <w:rPr>
+          <w:rFonts w:ascii="Monospaced" w:eastAsia="Times New Roman" w:hAnsi="Monospaced"/>
+          <w:color w:val="000000"/>
+          <w:sz w:val="27"/>
+          <w:szCs w:val="27"/>
+        </w:rPr>
+        <w:t xml:space="preserve"> #AVG Q4</w:t>
+      </w:r>
+      <w:r>
+        <w:rPr>
+          <w:rFonts w:ascii="Monospaced" w:eastAsia="Times New Roman" w:hAnsi="Monospaced"/>
+          <w:color w:val="000000"/>
+          <w:sz w:val="27"/>
+          <w:szCs w:val="27"/>
+        </w:rPr>
+        <w:br/>
+        <w:t>     -.4311      .3721      .1117      .0414     2.6973      .0070      .0305      .1928</w:t>
+      </w:r>
+      <w:r>
+        <w:rPr>
+          <w:rFonts w:ascii="Monospaced" w:eastAsia="Times New Roman" w:hAnsi="Monospaced"/>
+          <w:color w:val="000000"/>
+          <w:sz w:val="27"/>
+          <w:szCs w:val="27"/>
+        </w:rPr>
+        <w:t xml:space="preserve"> #HIG Q4</w:t>
+      </w:r>
+    </w:p>
+    <w:p>
+      <w:pPr>
+        <w:rPr>
+          <w:rFonts w:ascii="Monospaced" w:eastAsia="Times New Roman" w:hAnsi="Monospaced"/>
+          <w:color w:val="000000"/>
+          <w:sz w:val="27"/>
+          <w:szCs w:val="27"/>
+        </w:rPr>
+      </w:pPr>
+    </w:p>
+    <w:p>
+      <w:pPr>
+        <w:rPr>
+          <w:rFonts w:ascii="Monospaced" w:eastAsia="Times New Roman" w:hAnsi="Monospaced"/>
+          <w:color w:val="000000"/>
+          <w:sz w:val="27"/>
+          <w:szCs w:val="27"/>
+        </w:rPr>
+      </w:pPr>
+      <w:r>
+        <w:rPr>
+          <w:rFonts w:ascii="Monospaced" w:eastAsia="Times New Roman" w:hAnsi="Monospaced"/>
+          <w:color w:val="000000"/>
+          <w:sz w:val="27"/>
+          <w:szCs w:val="27"/>
+        </w:rPr>
+        <w:t xml:space="preserve">At low exam fairness ratings, increasing grading fairness ratings lead to increasing grades predicting overall course rating. </w:t>
+      </w:r>
+    </w:p>
+    <w:p>
+      <w:pPr>
+        <w:rPr>
+          <w:rFonts w:ascii="Monospaced" w:eastAsia="Times New Roman" w:hAnsi="Monospaced"/>
+          <w:color w:val="000000"/>
+          <w:sz w:val="27"/>
+          <w:szCs w:val="27"/>
+        </w:rPr>
+      </w:pPr>
+    </w:p>
+    <w:p>
+      <w:pPr>
+        <w:rPr>
+          <w:rFonts w:ascii="Monospaced" w:eastAsia="Times New Roman" w:hAnsi="Monospaced"/>
+          <w:color w:val="000000"/>
+          <w:sz w:val="27"/>
+          <w:szCs w:val="27"/>
+        </w:rPr>
+      </w:pPr>
+      <w:r>
+        <w:rPr>
+          <w:rFonts w:ascii="Monospaced" w:eastAsia="Times New Roman" w:hAnsi="Monospaced"/>
+          <w:color w:val="000000"/>
+          <w:sz w:val="27"/>
+          <w:szCs w:val="27"/>
+        </w:rPr>
+        <w:t xml:space="preserve">At low M1, increasing M2, leads to X </w:t>
+      </w:r>
+      <w:r>
+        <w:rPr>
+          <w:rFonts w:ascii="Monospaced" w:eastAsia="Times New Roman" w:hAnsi="Monospaced"/>
+          <w:color w:val="000000"/>
+          <w:sz w:val="27"/>
+          <w:szCs w:val="27"/>
+        </w:rPr>
+        <w:sym w:font="Wingdings" w:char="F0E0"/>
+      </w:r>
+      <w:r>
+        <w:rPr>
+          <w:rFonts w:ascii="Monospaced" w:eastAsia="Times New Roman" w:hAnsi="Monospaced"/>
+          <w:color w:val="000000"/>
+          <w:sz w:val="27"/>
+          <w:szCs w:val="27"/>
+        </w:rPr>
+        <w:t xml:space="preserve"> Y. </w:t>
+      </w:r>
+    </w:p>
+    <w:p>
+      <w:pPr>
+        <w:rPr>
+          <w:rFonts w:ascii="Monospaced" w:eastAsia="Times New Roman" w:hAnsi="Monospaced"/>
+          <w:color w:val="000000"/>
+          <w:sz w:val="27"/>
+          <w:szCs w:val="27"/>
+        </w:rPr>
+      </w:pPr>
+    </w:p>
+    <w:p>
+      <w:pPr>
+        <w:rPr>
+          <w:rFonts w:ascii="Monospaced" w:eastAsia="Times New Roman" w:hAnsi="Monospaced"/>
+          <w:color w:val="000000"/>
+          <w:sz w:val="27"/>
+          <w:szCs w:val="27"/>
+        </w:rPr>
+      </w:pPr>
+      <w:r>
+        <w:rPr>
+          <w:rFonts w:ascii="Monospaced" w:eastAsia="Times New Roman" w:hAnsi="Monospaced"/>
+          <w:color w:val="000000"/>
+          <w:sz w:val="27"/>
+          <w:szCs w:val="27"/>
+        </w:rPr>
+        <w:t>AVERAGE Q3</w:t>
+      </w:r>
+      <w:r>
+        <w:rPr>
+          <w:rFonts w:ascii="Monospaced" w:eastAsia="Times New Roman" w:hAnsi="Monospaced"/>
+          <w:color w:val="000000"/>
+          <w:sz w:val="27"/>
+          <w:szCs w:val="27"/>
+        </w:rPr>
+        <w:br/>
+        <w:t>      .0000     -.3721     -.0458      .0295    -1.5506      .1211     -.1037      .0121</w:t>
+      </w:r>
+      <w:r>
+        <w:rPr>
+          <w:rFonts w:ascii="Monospaced" w:eastAsia="Times New Roman" w:hAnsi="Monospaced"/>
+          <w:color w:val="000000"/>
+          <w:sz w:val="27"/>
+          <w:szCs w:val="27"/>
+        </w:rPr>
+        <w:br/>
+        <w:t>      .0000      .0000      .0094      .0181      .5196      .6034     -.0261      .0448</w:t>
+      </w:r>
+      <w:r>
+        <w:rPr>
+          <w:rFonts w:ascii="Monospaced" w:eastAsia="Times New Roman" w:hAnsi="Monospaced"/>
+          <w:color w:val="000000"/>
+          <w:sz w:val="27"/>
+          <w:szCs w:val="27"/>
+        </w:rPr>
+        <w:br/>
+        <w:t>      .0000      .3721      .0646      .0271     2.3867      .0171      .0115      .1177</w:t>
+      </w:r>
+      <w:r>
+        <w:rPr>
+          <w:rFonts w:ascii="Monospaced" w:eastAsia="Times New Roman" w:hAnsi="Monospaced"/>
+          <w:color w:val="000000"/>
+          <w:sz w:val="27"/>
+          <w:szCs w:val="27"/>
+        </w:rPr>
+        <w:br/>
+      </w:r>
+    </w:p>
+    <w:p>
+      <w:pPr>
+        <w:rPr>
+          <w:rFonts w:ascii="Monospaced" w:eastAsia="Times New Roman" w:hAnsi="Monospaced"/>
+          <w:color w:val="000000"/>
+          <w:sz w:val="27"/>
+          <w:szCs w:val="27"/>
+        </w:rPr>
+      </w:pPr>
+      <w:r>
+        <w:rPr>
+          <w:rFonts w:ascii="Monospaced" w:eastAsia="Times New Roman" w:hAnsi="Monospaced"/>
+          <w:color w:val="000000"/>
+          <w:sz w:val="27"/>
+          <w:szCs w:val="27"/>
+        </w:rPr>
+        <w:t>HIGH Q3</w:t>
+      </w:r>
+    </w:p>
+    <w:p>
+      <w:pPr>
+        <w:rPr>
+          <w:rFonts w:eastAsia="Times New Roman"/>
+        </w:rPr>
+      </w:pPr>
+      <w:r>
+        <w:rPr>
+          <w:rFonts w:ascii="Monospaced" w:eastAsia="Times New Roman" w:hAnsi="Monospaced"/>
+          <w:color w:val="000000"/>
+          <w:sz w:val="27"/>
+          <w:szCs w:val="27"/>
+        </w:rPr>
+        <w:t>      .4311     -.3721     -.0929      .0463    -2.0075      .0448     -.1836     -.0022</w:t>
+      </w:r>
+      <w:r>
+        <w:rPr>
+          <w:rFonts w:ascii="Monospaced" w:eastAsia="Times New Roman" w:hAnsi="Monospaced"/>
+          <w:color w:val="000000"/>
+          <w:sz w:val="27"/>
+          <w:szCs w:val="27"/>
+        </w:rPr>
+        <w:br/>
+        <w:t>      .4311      .0000     -.0377      .0304    -1.2404      .2149     -.0972      .0219</w:t>
+      </w:r>
+      <w:r>
+        <w:rPr>
+          <w:rFonts w:ascii="Monospaced" w:eastAsia="Times New Roman" w:hAnsi="Monospaced"/>
+          <w:color w:val="000000"/>
+          <w:sz w:val="27"/>
+          <w:szCs w:val="27"/>
+        </w:rPr>
+        <w:br/>
+        <w:t>      .4311      .3721      .0175      .0256      .6843      .4938     -.0327      .0677</w:t>
+      </w:r>
+      <w:r>
+        <w:rPr>
+          <w:rFonts w:ascii="Monospaced" w:eastAsia="Times New Roman" w:hAnsi="Monospaced"/>
+          <w:color w:val="000000"/>
+          <w:sz w:val="27"/>
+          <w:szCs w:val="27"/>
+        </w:rPr>
+        <w:br/>
+      </w:r>
+      <w:r>
+        <w:rPr>
+          <w:rFonts w:ascii="Monospaced" w:eastAsia="Times New Roman" w:hAnsi="Monospaced"/>
+          <w:color w:val="000000"/>
+          <w:sz w:val="27"/>
+          <w:szCs w:val="27"/>
+        </w:rPr>
+        <w:br/>
+        <w:t>Data for visualizing the conditional effect of the focal predictor:</w:t>
+      </w:r>
+      <w:r>
+        <w:rPr>
+          <w:rFonts w:ascii="Monospaced" w:eastAsia="Times New Roman" w:hAnsi="Monospaced"/>
+          <w:color w:val="000000"/>
+          <w:sz w:val="27"/>
+          <w:szCs w:val="27"/>
+        </w:rPr>
+        <w:br/>
+        <w:t>Paste text below into a SPSS syntax window and execute to produce plot.</w:t>
+      </w:r>
+      <w:r>
+        <w:rPr>
+          <w:rFonts w:ascii="Monospaced" w:eastAsia="Times New Roman" w:hAnsi="Monospaced"/>
+          <w:color w:val="000000"/>
+          <w:sz w:val="27"/>
+          <w:szCs w:val="27"/>
+        </w:rPr>
+        <w:br/>
+      </w:r>
+      <w:r>
+        <w:rPr>
+          <w:rFonts w:ascii="Monospaced" w:eastAsia="Times New Roman" w:hAnsi="Monospaced"/>
+          <w:color w:val="000000"/>
+          <w:sz w:val="27"/>
+          <w:szCs w:val="27"/>
+        </w:rPr>
+        <w:lastRenderedPageBreak/>
+        <w:br/>
+        <w:t>DATA LIST FREE/</w:t>
+      </w:r>
+      <w:r>
+        <w:rPr>
+          <w:rFonts w:ascii="Monospaced" w:eastAsia="Times New Roman" w:hAnsi="Monospaced"/>
+          <w:color w:val="000000"/>
+          <w:sz w:val="27"/>
+          <w:szCs w:val="27"/>
+        </w:rPr>
+        <w:br/>
+        <w:t>   Q151       Q31        Q41        Q11        .</w:t>
+      </w:r>
+      <w:r>
+        <w:rPr>
+          <w:rFonts w:ascii="Monospaced" w:eastAsia="Times New Roman" w:hAnsi="Monospaced"/>
+          <w:color w:val="000000"/>
+          <w:sz w:val="27"/>
+          <w:szCs w:val="27"/>
+        </w:rPr>
+        <w:br/>
+        <w:t>BEGIN DATA.</w:t>
+      </w:r>
+      <w:r>
+        <w:rPr>
+          <w:rFonts w:ascii="Monospaced" w:eastAsia="Times New Roman" w:hAnsi="Monospaced"/>
+          <w:color w:val="000000"/>
+          <w:sz w:val="27"/>
+          <w:szCs w:val="27"/>
+        </w:rPr>
+        <w:br/>
+        <w:t>     -.3503     -.4311     -.3721     3.5129</w:t>
+      </w:r>
+      <w:r>
+        <w:rPr>
+          <w:rFonts w:ascii="Monospaced" w:eastAsia="Times New Roman" w:hAnsi="Monospaced"/>
+          <w:color w:val="000000"/>
+          <w:sz w:val="27"/>
+          <w:szCs w:val="27"/>
+        </w:rPr>
+        <w:br/>
+        <w:t>      .0000     -.4311     -.3721     3.5133</w:t>
+      </w:r>
+      <w:r>
+        <w:rPr>
+          <w:rFonts w:ascii="Monospaced" w:eastAsia="Times New Roman" w:hAnsi="Monospaced"/>
+          <w:color w:val="000000"/>
+          <w:sz w:val="27"/>
+          <w:szCs w:val="27"/>
+        </w:rPr>
+        <w:br/>
+        <w:t>      .3503     -.4311     -.3721     3.5138</w:t>
+      </w:r>
+      <w:r>
+        <w:rPr>
+          <w:rFonts w:ascii="Monospaced" w:eastAsia="Times New Roman" w:hAnsi="Monospaced"/>
+          <w:color w:val="000000"/>
+          <w:sz w:val="27"/>
+          <w:szCs w:val="27"/>
+        </w:rPr>
+        <w:br/>
+        <w:t>     -.3503     -.4311      .0000     3.6508</w:t>
+      </w:r>
+      <w:r>
+        <w:rPr>
+          <w:rFonts w:ascii="Monospaced" w:eastAsia="Times New Roman" w:hAnsi="Monospaced"/>
+          <w:color w:val="000000"/>
+          <w:sz w:val="27"/>
+          <w:szCs w:val="27"/>
+        </w:rPr>
+        <w:br/>
+        <w:t>      .0000     -.4311      .0000     3.6706</w:t>
+      </w:r>
+      <w:r>
+        <w:rPr>
+          <w:rFonts w:ascii="Monospaced" w:eastAsia="Times New Roman" w:hAnsi="Monospaced"/>
+          <w:color w:val="000000"/>
+          <w:sz w:val="27"/>
+          <w:szCs w:val="27"/>
+        </w:rPr>
+        <w:br/>
+        <w:t>      .3503     -.4311      .0000     3.6904</w:t>
+      </w:r>
+      <w:r>
+        <w:rPr>
+          <w:rFonts w:ascii="Monospaced" w:eastAsia="Times New Roman" w:hAnsi="Monospaced"/>
+          <w:color w:val="000000"/>
+          <w:sz w:val="27"/>
+          <w:szCs w:val="27"/>
+        </w:rPr>
+        <w:br/>
+        <w:t>     -.3503     -.4311      .3721     3.7887</w:t>
+      </w:r>
+      <w:r>
+        <w:rPr>
+          <w:rFonts w:ascii="Monospaced" w:eastAsia="Times New Roman" w:hAnsi="Monospaced"/>
+          <w:color w:val="000000"/>
+          <w:sz w:val="27"/>
+          <w:szCs w:val="27"/>
+        </w:rPr>
+        <w:br/>
+        <w:t>      .0000     -.4311      .3721     3.8278</w:t>
+      </w:r>
+      <w:r>
+        <w:rPr>
+          <w:rFonts w:ascii="Monospaced" w:eastAsia="Times New Roman" w:hAnsi="Monospaced"/>
+          <w:color w:val="000000"/>
+          <w:sz w:val="27"/>
+          <w:szCs w:val="27"/>
+        </w:rPr>
+        <w:br/>
+        <w:t>      .3503     -.4311      .3721     3.8670</w:t>
+      </w:r>
+      <w:r>
+        <w:rPr>
+          <w:rFonts w:ascii="Monospaced" w:eastAsia="Times New Roman" w:hAnsi="Monospaced"/>
+          <w:color w:val="000000"/>
+          <w:sz w:val="27"/>
+          <w:szCs w:val="27"/>
+        </w:rPr>
+        <w:br/>
+        <w:t>     -.3503      .0000     -.3721     3.7694</w:t>
+      </w:r>
+      <w:r>
+        <w:rPr>
+          <w:rFonts w:ascii="Monospaced" w:eastAsia="Times New Roman" w:hAnsi="Monospaced"/>
+          <w:color w:val="000000"/>
+          <w:sz w:val="27"/>
+          <w:szCs w:val="27"/>
+        </w:rPr>
+        <w:br/>
+        <w:t>      .0000      .0000     -.3721     3.7534</w:t>
+      </w:r>
+      <w:r>
+        <w:rPr>
+          <w:rFonts w:ascii="Monospaced" w:eastAsia="Times New Roman" w:hAnsi="Monospaced"/>
+          <w:color w:val="000000"/>
+          <w:sz w:val="27"/>
+          <w:szCs w:val="27"/>
+        </w:rPr>
+        <w:br/>
+        <w:t>      .3503      .0000     -.3721     3.7373</w:t>
+      </w:r>
+      <w:r>
+        <w:rPr>
+          <w:rFonts w:ascii="Monospaced" w:eastAsia="Times New Roman" w:hAnsi="Monospaced"/>
+          <w:color w:val="000000"/>
+          <w:sz w:val="27"/>
+          <w:szCs w:val="27"/>
+        </w:rPr>
+        <w:br/>
+        <w:t>     -.3503      .0000      .0000     3.9073</w:t>
+      </w:r>
+      <w:r>
+        <w:rPr>
+          <w:rFonts w:ascii="Monospaced" w:eastAsia="Times New Roman" w:hAnsi="Monospaced"/>
+          <w:color w:val="000000"/>
+          <w:sz w:val="27"/>
+          <w:szCs w:val="27"/>
+        </w:rPr>
+        <w:br/>
+        <w:t>      .0000      .0000      .0000     3.9106</w:t>
+      </w:r>
+      <w:r>
+        <w:rPr>
+          <w:rFonts w:ascii="Monospaced" w:eastAsia="Times New Roman" w:hAnsi="Monospaced"/>
+          <w:color w:val="000000"/>
+          <w:sz w:val="27"/>
+          <w:szCs w:val="27"/>
+        </w:rPr>
+        <w:br/>
+        <w:t>      .3503      .0000      .0000     3.9139</w:t>
+      </w:r>
+      <w:r>
+        <w:rPr>
+          <w:rFonts w:ascii="Monospaced" w:eastAsia="Times New Roman" w:hAnsi="Monospaced"/>
+          <w:color w:val="000000"/>
+          <w:sz w:val="27"/>
+          <w:szCs w:val="27"/>
+        </w:rPr>
+        <w:br/>
+        <w:t>     -.3503      .0000      .3721     4.0453</w:t>
+      </w:r>
+      <w:r>
+        <w:rPr>
+          <w:rFonts w:ascii="Monospaced" w:eastAsia="Times New Roman" w:hAnsi="Monospaced"/>
+          <w:color w:val="000000"/>
+          <w:sz w:val="27"/>
+          <w:szCs w:val="27"/>
+        </w:rPr>
+        <w:br/>
+        <w:t>      .0000      .0000      .3721     4.0679</w:t>
+      </w:r>
+      <w:r>
+        <w:rPr>
+          <w:rFonts w:ascii="Monospaced" w:eastAsia="Times New Roman" w:hAnsi="Monospaced"/>
+          <w:color w:val="000000"/>
+          <w:sz w:val="27"/>
+          <w:szCs w:val="27"/>
+        </w:rPr>
+        <w:br/>
+        <w:t>      .3503      .0000      .3721     4.0905</w:t>
+      </w:r>
+      <w:r>
+        <w:rPr>
+          <w:rFonts w:ascii="Monospaced" w:eastAsia="Times New Roman" w:hAnsi="Monospaced"/>
+          <w:color w:val="000000"/>
+          <w:sz w:val="27"/>
+          <w:szCs w:val="27"/>
+        </w:rPr>
+        <w:br/>
+        <w:t>     -.3503      .4311     -.3721     4.0259</w:t>
+      </w:r>
+      <w:r>
+        <w:rPr>
+          <w:rFonts w:ascii="Monospaced" w:eastAsia="Times New Roman" w:hAnsi="Monospaced"/>
+          <w:color w:val="000000"/>
+          <w:sz w:val="27"/>
+          <w:szCs w:val="27"/>
+        </w:rPr>
+        <w:br/>
+        <w:t>      .0000      .4311     -.3721     3.9934</w:t>
+      </w:r>
+      <w:r>
+        <w:rPr>
+          <w:rFonts w:ascii="Monospaced" w:eastAsia="Times New Roman" w:hAnsi="Monospaced"/>
+          <w:color w:val="000000"/>
+          <w:sz w:val="27"/>
+          <w:szCs w:val="27"/>
+        </w:rPr>
+        <w:br/>
+        <w:t>      .3503      .4311     -.3721     3.9609</w:t>
+      </w:r>
+      <w:r>
+        <w:rPr>
+          <w:rFonts w:ascii="Monospaced" w:eastAsia="Times New Roman" w:hAnsi="Monospaced"/>
+          <w:color w:val="000000"/>
+          <w:sz w:val="27"/>
+          <w:szCs w:val="27"/>
+        </w:rPr>
+        <w:br/>
+        <w:t>     -.3503      .4311      .0000     4.1639</w:t>
+      </w:r>
+      <w:r>
+        <w:rPr>
+          <w:rFonts w:ascii="Monospaced" w:eastAsia="Times New Roman" w:hAnsi="Monospaced"/>
+          <w:color w:val="000000"/>
+          <w:sz w:val="27"/>
+          <w:szCs w:val="27"/>
+        </w:rPr>
+        <w:br/>
+        <w:t>      .0000      .4311      .0000     4.1507</w:t>
+      </w:r>
+      <w:r>
+        <w:rPr>
+          <w:rFonts w:ascii="Monospaced" w:eastAsia="Times New Roman" w:hAnsi="Monospaced"/>
+          <w:color w:val="000000"/>
+          <w:sz w:val="27"/>
+          <w:szCs w:val="27"/>
+        </w:rPr>
+        <w:br/>
+        <w:t>      .3503      .4311      .0000     4.1375</w:t>
+      </w:r>
+      <w:r>
+        <w:rPr>
+          <w:rFonts w:ascii="Monospaced" w:eastAsia="Times New Roman" w:hAnsi="Monospaced"/>
+          <w:color w:val="000000"/>
+          <w:sz w:val="27"/>
+          <w:szCs w:val="27"/>
+        </w:rPr>
+        <w:br/>
+        <w:t>     -.3503      .4311      .3721     4.3018</w:t>
+      </w:r>
+      <w:r>
+        <w:rPr>
+          <w:rFonts w:ascii="Monospaced" w:eastAsia="Times New Roman" w:hAnsi="Monospaced"/>
+          <w:color w:val="000000"/>
+          <w:sz w:val="27"/>
+          <w:szCs w:val="27"/>
+        </w:rPr>
+        <w:br/>
+        <w:t>      .0000      .4311      .3721     4.3079</w:t>
+      </w:r>
+      <w:r>
+        <w:rPr>
+          <w:rFonts w:ascii="Monospaced" w:eastAsia="Times New Roman" w:hAnsi="Monospaced"/>
+          <w:color w:val="000000"/>
+          <w:sz w:val="27"/>
+          <w:szCs w:val="27"/>
+        </w:rPr>
+        <w:br/>
+        <w:t>      .3503      .4311      .3721     4.3141</w:t>
+      </w:r>
+      <w:r>
+        <w:rPr>
+          <w:rFonts w:ascii="Monospaced" w:eastAsia="Times New Roman" w:hAnsi="Monospaced"/>
+          <w:color w:val="000000"/>
+          <w:sz w:val="27"/>
+          <w:szCs w:val="27"/>
+        </w:rPr>
+        <w:br/>
+        <w:t>END DATA.</w:t>
+      </w:r>
+      <w:r>
+        <w:rPr>
+          <w:rFonts w:ascii="Monospaced" w:eastAsia="Times New Roman" w:hAnsi="Monospaced"/>
+          <w:color w:val="000000"/>
+          <w:sz w:val="27"/>
+          <w:szCs w:val="27"/>
+        </w:rPr>
+        <w:br/>
+        <w:t>GRAPH/SCATTERPLOT=</w:t>
+      </w:r>
+      <w:r>
+        <w:rPr>
+          <w:rFonts w:ascii="Monospaced" w:eastAsia="Times New Roman" w:hAnsi="Monospaced"/>
+          <w:color w:val="000000"/>
+          <w:sz w:val="27"/>
+          <w:szCs w:val="27"/>
+        </w:rPr>
+        <w:br/>
+        <w:t> Q151     WITH     Q11      BY       Q31      /PANEL   ROWVAR=  Q41      .</w:t>
+      </w:r>
+      <w:r>
+        <w:rPr>
+          <w:rFonts w:ascii="Monospaced" w:eastAsia="Times New Roman" w:hAnsi="Monospaced"/>
+          <w:color w:val="000000"/>
+          <w:sz w:val="27"/>
+          <w:szCs w:val="27"/>
+        </w:rPr>
+        <w:br/>
+      </w:r>
+      <w:r>
+        <w:rPr>
+          <w:rFonts w:ascii="Monospaced" w:eastAsia="Times New Roman" w:hAnsi="Monospaced"/>
+          <w:color w:val="000000"/>
+          <w:sz w:val="27"/>
+          <w:szCs w:val="27"/>
+        </w:rPr>
+        <w:br/>
+        <w:t>*********************** ANALYSIS NOTES AND ERRORS ************************</w:t>
+      </w:r>
+      <w:r>
+        <w:rPr>
+          <w:rFonts w:ascii="Monospaced" w:eastAsia="Times New Roman" w:hAnsi="Monospaced"/>
+          <w:color w:val="000000"/>
+          <w:sz w:val="27"/>
+          <w:szCs w:val="27"/>
+        </w:rPr>
+        <w:br/>
+      </w:r>
+      <w:r>
+        <w:rPr>
+          <w:rFonts w:ascii="Monospaced" w:eastAsia="Times New Roman" w:hAnsi="Monospaced"/>
+          <w:color w:val="000000"/>
+          <w:sz w:val="27"/>
+          <w:szCs w:val="27"/>
+        </w:rPr>
+        <w:br/>
+        <w:t>Level of confidence for all confidence intervals in output:</w:t>
+      </w:r>
+      <w:r>
+        <w:rPr>
+          <w:rFonts w:ascii="Monospaced" w:eastAsia="Times New Roman" w:hAnsi="Monospaced"/>
+          <w:color w:val="000000"/>
+          <w:sz w:val="27"/>
+          <w:szCs w:val="27"/>
+        </w:rPr>
+        <w:br/>
+        <w:t>  95.0000</w:t>
+      </w:r>
+      <w:r>
+        <w:rPr>
+          <w:rFonts w:ascii="Monospaced" w:eastAsia="Times New Roman" w:hAnsi="Monospaced"/>
+          <w:color w:val="000000"/>
+          <w:sz w:val="27"/>
+          <w:szCs w:val="27"/>
+        </w:rPr>
+        <w:br/>
+      </w:r>
+      <w:r>
+        <w:rPr>
+          <w:rFonts w:ascii="Monospaced" w:eastAsia="Times New Roman" w:hAnsi="Monospaced"/>
+          <w:color w:val="000000"/>
+          <w:sz w:val="27"/>
+          <w:szCs w:val="27"/>
+        </w:rPr>
+        <w:br/>
+      </w:r>
+      <w:r>
+        <w:rPr>
+          <w:rFonts w:ascii="Monospaced" w:eastAsia="Times New Roman" w:hAnsi="Monospaced"/>
+          <w:color w:val="000000"/>
+          <w:sz w:val="27"/>
+          <w:szCs w:val="27"/>
+        </w:rPr>
+        <w:lastRenderedPageBreak/>
+        <w:t>W values in conditional tables are the mean and +/- SD from the mean.</w:t>
+      </w:r>
+      <w:r>
+        <w:rPr>
+          <w:rFonts w:ascii="Monospaced" w:eastAsia="Times New Roman" w:hAnsi="Monospaced"/>
+          <w:color w:val="000000"/>
+          <w:sz w:val="27"/>
+          <w:szCs w:val="27"/>
+        </w:rPr>
+        <w:br/>
+      </w:r>
+      <w:r>
+        <w:rPr>
+          <w:rFonts w:ascii="Monospaced" w:eastAsia="Times New Roman" w:hAnsi="Monospaced"/>
+          <w:color w:val="000000"/>
+          <w:sz w:val="27"/>
+          <w:szCs w:val="27"/>
+        </w:rPr>
+        <w:br/>
+        <w:t>Z values in conditional tables are the mean and +/- SD from the mean.</w:t>
+      </w:r>
+      <w:r>
+        <w:rPr>
+          <w:rFonts w:ascii="Monospaced" w:eastAsia="Times New Roman" w:hAnsi="Monospaced"/>
+          <w:color w:val="000000"/>
+          <w:sz w:val="27"/>
+          <w:szCs w:val="27"/>
+        </w:rPr>
+        <w:br/>
+      </w:r>
+      <w:r>
+        <w:rPr>
+          <w:rFonts w:ascii="Monospaced" w:eastAsia="Times New Roman" w:hAnsi="Monospaced"/>
+          <w:color w:val="000000"/>
+          <w:sz w:val="27"/>
+          <w:szCs w:val="27"/>
+        </w:rPr>
+        <w:br/>
+        <w:t>NOTE: The following variables were mean centered prior to analysis:</w:t>
+      </w:r>
+      <w:r>
+        <w:rPr>
+          <w:rFonts w:ascii="Monospaced" w:eastAsia="Times New Roman" w:hAnsi="Monospaced"/>
+          <w:color w:val="000000"/>
+          <w:sz w:val="27"/>
+          <w:szCs w:val="27"/>
+        </w:rPr>
+        <w:br/>
+        <w:t>          Q31      Q41      Q151</w:t>
+      </w:r>
+      <w:r>
+        <w:rPr>
+          <w:rFonts w:ascii="Monospaced" w:eastAsia="Times New Roman" w:hAnsi="Monospaced"/>
+          <w:color w:val="000000"/>
+          <w:sz w:val="27"/>
+          <w:szCs w:val="27"/>
+        </w:rPr>
+        <w:br/>
+      </w:r>
+      <w:r>
+        <w:rPr>
+          <w:rFonts w:ascii="Monospaced" w:eastAsia="Times New Roman" w:hAnsi="Monospaced"/>
+          <w:color w:val="000000"/>
+          <w:sz w:val="27"/>
+          <w:szCs w:val="27"/>
+        </w:rPr>
+        <w:br/>
+        <w:t>------ END MATRIX -----</w:t>
+      </w:r>
+      <w:r>
+        <w:rPr>
+          <w:rFonts w:eastAsia="Times New Roman"/>
+        </w:rPr>
+        <w:br/>
+        <w:t>  </w:t>
+      </w:r>
+    </w:p>
+    <w:p/>
     <w:sectPr>
       <w:pgSz w:w="12240" w:h="15840"/>
       <w:pgMar w:top="1440" w:right="1440" w:bottom="1440" w:left="1440" w:header="720" w:footer="720" w:gutter="0"/>

</xml_diff>